<commit_message>
PT Feature 2 added
Powertrain feature 2 added
</commit_message>
<xml_diff>
--- a/PowerTrain/Powertrain.docx
+++ b/PowerTrain/Powertrain.docx
@@ -4406,7 +4406,6 @@
         <w:lastRenderedPageBreak/>
         <w:t>Table of Figures (Please auto insert)</w:t>
       </w:r>
-      <w:bookmarkStart w:id="0" w:name="_GoBack"/>
     </w:p>
     <w:p>
       <w:pPr>
@@ -4591,8 +4590,7 @@
           <w:numId w:val="0"/>
         </w:numPr>
       </w:pPr>
-      <w:bookmarkStart w:id="1" w:name="_Toc509570475"/>
-      <w:bookmarkEnd w:id="0"/>
+      <w:bookmarkStart w:id="0" w:name="_Toc509570475"/>
       <w:r>
         <w:lastRenderedPageBreak/>
         <w:t>1</w:t>
@@ -4603,118 +4601,118 @@
       <w:r>
         <w:t>n</w:t>
       </w:r>
+      <w:bookmarkEnd w:id="0"/>
+      <w:r>
+        <w:t xml:space="preserve"> </w:t>
+      </w:r>
+    </w:p>
+    <w:p>
+      <w:r>
+        <w:t xml:space="preserve">Major </w:t>
+      </w:r>
+      <w:proofErr w:type="gramStart"/>
+      <w:r>
+        <w:t>overview ..</w:t>
+      </w:r>
+      <w:proofErr w:type="gramEnd"/>
+      <w:r>
+        <w:t xml:space="preserve"> </w:t>
+      </w:r>
+    </w:p>
+    <w:p>
+      <w:pPr>
+        <w:pStyle w:val="Heading2"/>
+      </w:pPr>
+      <w:bookmarkStart w:id="1" w:name="_Toc509570476"/>
+      <w:r>
+        <w:t xml:space="preserve">About </w:t>
+      </w:r>
+      <w:r>
+        <w:t>Powertrain</w:t>
+      </w:r>
       <w:bookmarkEnd w:id="1"/>
+    </w:p>
+    <w:p>
+      <w:r>
+        <w:t>Armstrong/Pico is a feature rich car which is being developed…….</w:t>
+      </w:r>
+    </w:p>
+    <w:p/>
+    <w:p>
+      <w:pPr>
+        <w:pStyle w:val="Heading2"/>
+      </w:pPr>
+      <w:bookmarkStart w:id="2" w:name="_Toc509570477"/>
+      <w:r>
+        <w:t>Requirement</w:t>
+      </w:r>
+      <w:bookmarkEnd w:id="2"/>
       <w:r>
         <w:t xml:space="preserve"> </w:t>
       </w:r>
     </w:p>
     <w:p>
       <w:r>
-        <w:t xml:space="preserve">Major </w:t>
+        <w:t>The 3</w:t>
+      </w:r>
+      <w:r>
+        <w:t xml:space="preserve"> major requirements </w:t>
       </w:r>
       <w:proofErr w:type="gramStart"/>
       <w:r>
-        <w:t>overview ..</w:t>
+        <w:t>considered  ..</w:t>
       </w:r>
       <w:proofErr w:type="gramEnd"/>
       <w:r>
         <w:t xml:space="preserve"> </w:t>
       </w:r>
-    </w:p>
+      <w:proofErr w:type="gramStart"/>
+      <w:r>
+        <w:t>and</w:t>
+      </w:r>
+      <w:proofErr w:type="gramEnd"/>
+      <w:r>
+        <w:t xml:space="preserve"> brief description … </w:t>
+      </w:r>
+    </w:p>
+    <w:p/>
     <w:p>
       <w:pPr>
         <w:pStyle w:val="Heading2"/>
       </w:pPr>
-      <w:bookmarkStart w:id="2" w:name="_Toc509570476"/>
-      <w:r>
-        <w:t xml:space="preserve">About </w:t>
-      </w:r>
-      <w:r>
-        <w:t>Powertrain</w:t>
-      </w:r>
-      <w:bookmarkEnd w:id="2"/>
-    </w:p>
-    <w:p>
-      <w:r>
-        <w:t>Armstrong/Pico is a feature rich car which is being developed…….</w:t>
-      </w:r>
-    </w:p>
-    <w:p/>
+      <w:bookmarkStart w:id="3" w:name="_Toc509570478"/>
+      <w:r>
+        <w:t>Plan</w:t>
+      </w:r>
+      <w:bookmarkEnd w:id="3"/>
+      <w:r>
+        <w:t xml:space="preserve"> </w:t>
+      </w:r>
+    </w:p>
+    <w:p>
+      <w:r>
+        <w:t>The idea is to make a modular design which realizes the above features</w:t>
+      </w:r>
+      <w:proofErr w:type="gramStart"/>
+      <w:r>
+        <w:t>:…….</w:t>
+      </w:r>
+      <w:proofErr w:type="gramEnd"/>
+    </w:p>
+    <w:p>
+      <w:r>
+        <w:t xml:space="preserve">GANT Chart and activity split </w:t>
+      </w:r>
+    </w:p>
     <w:p>
       <w:pPr>
         <w:pStyle w:val="Heading2"/>
       </w:pPr>
-      <w:bookmarkStart w:id="3" w:name="_Toc509570477"/>
-      <w:r>
-        <w:t>Requirement</w:t>
-      </w:r>
-      <w:bookmarkEnd w:id="3"/>
-      <w:r>
-        <w:t xml:space="preserve"> </w:t>
-      </w:r>
-    </w:p>
-    <w:p>
-      <w:r>
-        <w:t>The 3</w:t>
-      </w:r>
-      <w:r>
-        <w:t xml:space="preserve"> major requirements </w:t>
-      </w:r>
-      <w:proofErr w:type="gramStart"/>
-      <w:r>
-        <w:t>considered  ..</w:t>
-      </w:r>
-      <w:proofErr w:type="gramEnd"/>
-      <w:r>
-        <w:t xml:space="preserve"> </w:t>
-      </w:r>
-      <w:proofErr w:type="gramStart"/>
-      <w:r>
-        <w:t>and</w:t>
-      </w:r>
-      <w:proofErr w:type="gramEnd"/>
-      <w:r>
-        <w:t xml:space="preserve"> brief description … </w:t>
-      </w:r>
-    </w:p>
-    <w:p/>
-    <w:p>
-      <w:pPr>
-        <w:pStyle w:val="Heading2"/>
-      </w:pPr>
-      <w:bookmarkStart w:id="4" w:name="_Toc509570478"/>
-      <w:r>
-        <w:t>Plan</w:t>
+      <w:bookmarkStart w:id="4" w:name="_Toc509570479"/>
+      <w:r>
+        <w:t>Feature Comparison</w:t>
       </w:r>
       <w:bookmarkEnd w:id="4"/>
-      <w:r>
-        <w:t xml:space="preserve"> </w:t>
-      </w:r>
-    </w:p>
-    <w:p>
-      <w:r>
-        <w:t>The idea is to make a modular design which realizes the above features</w:t>
-      </w:r>
-      <w:proofErr w:type="gramStart"/>
-      <w:r>
-        <w:t>:…….</w:t>
-      </w:r>
-      <w:proofErr w:type="gramEnd"/>
-    </w:p>
-    <w:p>
-      <w:r>
-        <w:t xml:space="preserve">GANT Chart and activity split </w:t>
-      </w:r>
-    </w:p>
-    <w:p>
-      <w:pPr>
-        <w:pStyle w:val="Heading2"/>
-      </w:pPr>
-      <w:bookmarkStart w:id="5" w:name="_Toc509570479"/>
-      <w:r>
-        <w:t>Feature Comparison</w:t>
-      </w:r>
-      <w:bookmarkEnd w:id="5"/>
       <w:r>
         <w:t xml:space="preserve">  </w:t>
       </w:r>
@@ -5340,7 +5338,7 @@
         <w:pStyle w:val="Caption"/>
         <w:framePr w:w="5491" w:hSpace="180" w:wrap="around" w:vAnchor="text" w:hAnchor="page" w:x="4141" w:y="93"/>
       </w:pPr>
-      <w:bookmarkStart w:id="6" w:name="_Toc465958486"/>
+      <w:bookmarkStart w:id="5" w:name="_Toc465958486"/>
       <w:r>
         <w:t xml:space="preserve">Figure </w:t>
       </w:r>
@@ -5392,7 +5390,7 @@
       <w:r>
         <w:t>- Features and requirements analysis</w:t>
       </w:r>
-      <w:bookmarkEnd w:id="6"/>
+      <w:bookmarkEnd w:id="5"/>
     </w:p>
     <w:p>
       <w:pPr>
@@ -5408,12 +5406,12 @@
       <w:pPr>
         <w:pStyle w:val="Heading1"/>
       </w:pPr>
-      <w:bookmarkStart w:id="7" w:name="_Toc509570480"/>
+      <w:bookmarkStart w:id="6" w:name="_Toc509570480"/>
       <w:r>
         <w:lastRenderedPageBreak/>
         <w:t>Feature Name of Armstrong/ Pico</w:t>
       </w:r>
-      <w:bookmarkEnd w:id="7"/>
+      <w:bookmarkEnd w:id="6"/>
       <w:r>
         <w:t xml:space="preserve"> </w:t>
       </w:r>
@@ -5435,14 +5433,14 @@
         </w:numPr>
         <w:ind w:left="-90"/>
       </w:pPr>
-      <w:bookmarkStart w:id="8" w:name="_Toc509570481"/>
+      <w:bookmarkStart w:id="7" w:name="_Toc509570481"/>
       <w:r>
         <w:t>2.1 Detailed Requirement</w:t>
       </w:r>
       <w:r>
         <w:t>s</w:t>
       </w:r>
-      <w:bookmarkEnd w:id="8"/>
+      <w:bookmarkEnd w:id="7"/>
       <w:r>
         <w:tab/>
       </w:r>
@@ -5496,7 +5494,7 @@
       <w:pPr>
         <w:pStyle w:val="Heading3"/>
       </w:pPr>
-      <w:bookmarkStart w:id="9" w:name="_Toc509570482"/>
+      <w:bookmarkStart w:id="8" w:name="_Toc509570482"/>
       <w:r>
         <w:t xml:space="preserve">Comparison of Existing (Infineon, </w:t>
       </w:r>
@@ -5521,27 +5519,27 @@
       <w:r>
         <w:t xml:space="preserve"> )</w:t>
       </w:r>
+      <w:bookmarkEnd w:id="8"/>
+    </w:p>
+    <w:p>
+      <w:pPr>
+        <w:pStyle w:val="ListParagraph"/>
+      </w:pPr>
+      <w:proofErr w:type="gramStart"/>
+      <w:r>
+        <w:t>Describe ..</w:t>
+      </w:r>
+      <w:proofErr w:type="gramEnd"/>
+    </w:p>
+    <w:p>
+      <w:pPr>
+        <w:pStyle w:val="Heading3"/>
+      </w:pPr>
+      <w:bookmarkStart w:id="9" w:name="_Toc509570483"/>
+      <w:r>
+        <w:t>Proposed Design</w:t>
+      </w:r>
       <w:bookmarkEnd w:id="9"/>
-    </w:p>
-    <w:p>
-      <w:pPr>
-        <w:pStyle w:val="ListParagraph"/>
-      </w:pPr>
-      <w:proofErr w:type="gramStart"/>
-      <w:r>
-        <w:t>Describe ..</w:t>
-      </w:r>
-      <w:proofErr w:type="gramEnd"/>
-    </w:p>
-    <w:p>
-      <w:pPr>
-        <w:pStyle w:val="Heading3"/>
-      </w:pPr>
-      <w:bookmarkStart w:id="10" w:name="_Toc509570483"/>
-      <w:r>
-        <w:t>Proposed Design</w:t>
-      </w:r>
-      <w:bookmarkEnd w:id="10"/>
     </w:p>
     <w:p>
       <w:pPr>
@@ -5569,36 +5567,36 @@
       <w:pPr>
         <w:pStyle w:val="Heading2"/>
       </w:pPr>
-      <w:bookmarkStart w:id="11" w:name="_Toc509570484"/>
+      <w:bookmarkStart w:id="10" w:name="_Toc509570484"/>
       <w:r>
         <w:t>Functional requirements</w:t>
       </w:r>
+      <w:bookmarkEnd w:id="10"/>
+    </w:p>
+    <w:p>
+      <w:pPr>
+        <w:pStyle w:val="ListParagraph"/>
+      </w:pPr>
+      <w:proofErr w:type="gramStart"/>
+      <w:r>
+        <w:t>Describe ..</w:t>
+      </w:r>
+      <w:proofErr w:type="gramEnd"/>
+    </w:p>
+    <w:p>
+      <w:pPr>
+        <w:pStyle w:val="ListParagraph"/>
+      </w:pPr>
+    </w:p>
+    <w:p>
+      <w:pPr>
+        <w:pStyle w:val="Heading3"/>
+      </w:pPr>
+      <w:bookmarkStart w:id="11" w:name="_Toc509570485"/>
+      <w:r>
+        <w:t>Systems and Subsystems</w:t>
+      </w:r>
       <w:bookmarkEnd w:id="11"/>
-    </w:p>
-    <w:p>
-      <w:pPr>
-        <w:pStyle w:val="ListParagraph"/>
-      </w:pPr>
-      <w:proofErr w:type="gramStart"/>
-      <w:r>
-        <w:t>Describe ..</w:t>
-      </w:r>
-      <w:proofErr w:type="gramEnd"/>
-    </w:p>
-    <w:p>
-      <w:pPr>
-        <w:pStyle w:val="ListParagraph"/>
-      </w:pPr>
-    </w:p>
-    <w:p>
-      <w:pPr>
-        <w:pStyle w:val="Heading3"/>
-      </w:pPr>
-      <w:bookmarkStart w:id="12" w:name="_Toc509570485"/>
-      <w:r>
-        <w:t>Systems and Subsystems</w:t>
-      </w:r>
-      <w:bookmarkEnd w:id="12"/>
     </w:p>
     <w:p>
       <w:pPr>
@@ -5626,11 +5624,39 @@
       <w:pPr>
         <w:pStyle w:val="Heading3"/>
       </w:pPr>
-      <w:bookmarkStart w:id="13" w:name="_Toc509570486"/>
+      <w:bookmarkStart w:id="12" w:name="_Toc509570486"/>
       <w:r>
         <w:t>Inputs and outputs of the Systems</w:t>
       </w:r>
+      <w:bookmarkEnd w:id="12"/>
+    </w:p>
+    <w:p>
+      <w:pPr>
+        <w:pStyle w:val="ListParagraph"/>
+      </w:pPr>
+      <w:proofErr w:type="gramStart"/>
+      <w:r>
+        <w:t>Describe ..</w:t>
+      </w:r>
+      <w:proofErr w:type="gramEnd"/>
+    </w:p>
+    <w:p>
+      <w:pPr>
+        <w:pStyle w:val="ListParagraph"/>
+      </w:pPr>
+    </w:p>
+    <w:p>
+      <w:pPr>
+        <w:pStyle w:val="Heading2"/>
+      </w:pPr>
+      <w:bookmarkStart w:id="13" w:name="_Toc509570487"/>
+      <w:r>
+        <w:t>Test Cases</w:t>
+      </w:r>
       <w:bookmarkEnd w:id="13"/>
+      <w:r>
+        <w:t xml:space="preserve"> </w:t>
+      </w:r>
     </w:p>
     <w:p>
       <w:pPr>
@@ -5644,41 +5670,13 @@
     </w:p>
     <w:p>
       <w:pPr>
-        <w:pStyle w:val="ListParagraph"/>
-      </w:pPr>
-    </w:p>
-    <w:p>
-      <w:pPr>
         <w:pStyle w:val="Heading2"/>
       </w:pPr>
-      <w:bookmarkStart w:id="14" w:name="_Toc509570487"/>
-      <w:r>
-        <w:t>Test Cases</w:t>
+      <w:bookmarkStart w:id="14" w:name="_Toc509570488"/>
+      <w:r>
+        <w:t>UML Diagrams</w:t>
       </w:r>
       <w:bookmarkEnd w:id="14"/>
-      <w:r>
-        <w:t xml:space="preserve"> </w:t>
-      </w:r>
-    </w:p>
-    <w:p>
-      <w:pPr>
-        <w:pStyle w:val="ListParagraph"/>
-      </w:pPr>
-      <w:proofErr w:type="gramStart"/>
-      <w:r>
-        <w:t>Describe ..</w:t>
-      </w:r>
-      <w:proofErr w:type="gramEnd"/>
-    </w:p>
-    <w:p>
-      <w:pPr>
-        <w:pStyle w:val="Heading2"/>
-      </w:pPr>
-      <w:bookmarkStart w:id="15" w:name="_Toc509570488"/>
-      <w:r>
-        <w:t>UML Diagrams</w:t>
-      </w:r>
-      <w:bookmarkEnd w:id="15"/>
     </w:p>
     <w:p>
       <w:pPr>
@@ -5705,11 +5703,59 @@
       <w:pPr>
         <w:pStyle w:val="Heading2"/>
       </w:pPr>
-      <w:bookmarkStart w:id="16" w:name="_Toc509570489"/>
+      <w:bookmarkStart w:id="15" w:name="_Toc509570489"/>
       <w:r>
         <w:t>Model Implementation</w:t>
       </w:r>
+      <w:bookmarkEnd w:id="15"/>
+      <w:r>
+        <w:t xml:space="preserve"> </w:t>
+      </w:r>
+    </w:p>
+    <w:p>
+      <w:pPr>
+        <w:pStyle w:val="ListParagraph"/>
+      </w:pPr>
+      <w:proofErr w:type="gramStart"/>
+      <w:r>
+        <w:t>Describe ..</w:t>
+      </w:r>
+      <w:proofErr w:type="gramEnd"/>
+    </w:p>
+    <w:p>
+      <w:pPr>
+        <w:pStyle w:val="Heading2"/>
+      </w:pPr>
+      <w:bookmarkStart w:id="16" w:name="_Toc509570490"/>
+      <w:r>
+        <w:t>Code Generation of the Model</w:t>
+      </w:r>
       <w:bookmarkEnd w:id="16"/>
+    </w:p>
+    <w:p>
+      <w:pPr>
+        <w:pStyle w:val="ListParagraph"/>
+      </w:pPr>
+      <w:proofErr w:type="gramStart"/>
+      <w:r>
+        <w:t>Describe ..</w:t>
+      </w:r>
+      <w:proofErr w:type="gramEnd"/>
+    </w:p>
+    <w:p>
+      <w:pPr>
+        <w:pStyle w:val="Heading3"/>
+      </w:pPr>
+      <w:bookmarkStart w:id="17" w:name="_Toc509570491"/>
+      <w:proofErr w:type="spellStart"/>
+      <w:r>
+        <w:t>Autocode</w:t>
+      </w:r>
+      <w:proofErr w:type="spellEnd"/>
+      <w:r>
+        <w:t xml:space="preserve"> Generation</w:t>
+      </w:r>
+      <w:bookmarkEnd w:id="17"/>
       <w:r>
         <w:t xml:space="preserve"> </w:t>
       </w:r>
@@ -5726,80 +5772,150 @@
     </w:p>
     <w:p>
       <w:pPr>
+        <w:pStyle w:val="Heading3"/>
+      </w:pPr>
+      <w:bookmarkStart w:id="18" w:name="_Toc509570492"/>
+      <w:r>
+        <w:t>AUTOSAR complaint code generation</w:t>
+      </w:r>
+      <w:bookmarkEnd w:id="18"/>
+      <w:r>
+        <w:t xml:space="preserve">  </w:t>
+      </w:r>
+    </w:p>
+    <w:p>
+      <w:pPr>
+        <w:pStyle w:val="ListParagraph"/>
+      </w:pPr>
+      <w:proofErr w:type="gramStart"/>
+      <w:r>
+        <w:t>Describe ..</w:t>
+      </w:r>
+      <w:proofErr w:type="gramEnd"/>
+    </w:p>
+    <w:p>
+      <w:pPr>
         <w:pStyle w:val="Heading2"/>
       </w:pPr>
-      <w:bookmarkStart w:id="17" w:name="_Toc509570490"/>
-      <w:r>
-        <w:t>Code Generation of the Model</w:t>
-      </w:r>
-      <w:bookmarkEnd w:id="17"/>
-    </w:p>
-    <w:p>
-      <w:pPr>
-        <w:pStyle w:val="ListParagraph"/>
-      </w:pPr>
-      <w:proofErr w:type="gramStart"/>
-      <w:r>
-        <w:t>Describe ..</w:t>
-      </w:r>
-      <w:proofErr w:type="gramEnd"/>
-    </w:p>
-    <w:p>
-      <w:pPr>
-        <w:pStyle w:val="Heading3"/>
-      </w:pPr>
-      <w:bookmarkStart w:id="18" w:name="_Toc509570491"/>
-      <w:r>
-        <w:t>Autocode Generation</w:t>
-      </w:r>
-      <w:bookmarkEnd w:id="18"/>
-      <w:r>
-        <w:t xml:space="preserve"> </w:t>
-      </w:r>
-    </w:p>
-    <w:p>
-      <w:pPr>
-        <w:pStyle w:val="ListParagraph"/>
-      </w:pPr>
-      <w:proofErr w:type="gramStart"/>
-      <w:r>
-        <w:t>Describe ..</w:t>
-      </w:r>
-      <w:proofErr w:type="gramEnd"/>
-    </w:p>
-    <w:p>
-      <w:pPr>
-        <w:pStyle w:val="Heading3"/>
-      </w:pPr>
-      <w:bookmarkStart w:id="19" w:name="_Toc509570492"/>
-      <w:r>
-        <w:t>AUTOSAR complaint code generation</w:t>
-      </w:r>
-      <w:bookmarkEnd w:id="19"/>
-      <w:r>
-        <w:t xml:space="preserve">  </w:t>
-      </w:r>
-    </w:p>
-    <w:p>
-      <w:pPr>
-        <w:pStyle w:val="ListParagraph"/>
-      </w:pPr>
-      <w:proofErr w:type="gramStart"/>
-      <w:r>
-        <w:t>Describe ..</w:t>
-      </w:r>
-      <w:proofErr w:type="gramEnd"/>
-    </w:p>
-    <w:p>
-      <w:pPr>
-        <w:pStyle w:val="Heading2"/>
-      </w:pPr>
-      <w:bookmarkStart w:id="20" w:name="_Toc509570493"/>
+      <w:bookmarkStart w:id="19" w:name="_Toc509570493"/>
       <w:r>
         <w:lastRenderedPageBreak/>
         <w:t>Model Implementation</w:t>
       </w:r>
+      <w:bookmarkEnd w:id="19"/>
+      <w:r>
+        <w:t xml:space="preserve"> </w:t>
+      </w:r>
+    </w:p>
+    <w:p>
+      <w:pPr>
+        <w:pStyle w:val="ListParagraph"/>
+      </w:pPr>
+      <w:proofErr w:type="gramStart"/>
+      <w:r>
+        <w:t>Describe ..</w:t>
+      </w:r>
+      <w:proofErr w:type="gramEnd"/>
+    </w:p>
+    <w:p>
+      <w:pPr>
+        <w:pStyle w:val="Heading2"/>
+      </w:pPr>
+      <w:bookmarkStart w:id="20" w:name="_Toc509570494"/>
+      <w:r>
+        <w:t>Test case Validation</w:t>
+      </w:r>
       <w:bookmarkEnd w:id="20"/>
+    </w:p>
+    <w:p>
+      <w:pPr>
+        <w:pStyle w:val="ListParagraph"/>
+      </w:pPr>
+      <w:proofErr w:type="gramStart"/>
+      <w:r>
+        <w:t>Describe ..</w:t>
+      </w:r>
+      <w:proofErr w:type="gramEnd"/>
+    </w:p>
+    <w:p>
+      <w:pPr>
+        <w:pStyle w:val="ListParagraph"/>
+      </w:pPr>
+    </w:p>
+    <w:p>
+      <w:pPr>
+        <w:pStyle w:val="Heading2"/>
+      </w:pPr>
+      <w:bookmarkStart w:id="21" w:name="_Toc509570495"/>
+      <w:r>
+        <w:t>Results</w:t>
+      </w:r>
+      <w:bookmarkEnd w:id="21"/>
+    </w:p>
+    <w:p>
+      <w:pPr>
+        <w:pStyle w:val="ListParagraph"/>
+      </w:pPr>
+      <w:proofErr w:type="gramStart"/>
+      <w:r>
+        <w:t>Describe ..</w:t>
+      </w:r>
+      <w:proofErr w:type="gramEnd"/>
+    </w:p>
+    <w:p>
+      <w:pPr>
+        <w:pStyle w:val="ListParagraph"/>
+      </w:pPr>
+    </w:p>
+    <w:p>
+      <w:pPr>
+        <w:pStyle w:val="Heading2"/>
+      </w:pPr>
+      <w:bookmarkStart w:id="22" w:name="_Toc509570496"/>
+      <w:r>
+        <w:t>Sprayer Model</w:t>
+      </w:r>
+      <w:bookmarkEnd w:id="22"/>
+    </w:p>
+    <w:p>
+      <w:pPr>
+        <w:pStyle w:val="ListParagraph"/>
+      </w:pPr>
+      <w:proofErr w:type="gramStart"/>
+      <w:r>
+        <w:t>Describe ..</w:t>
+      </w:r>
+      <w:proofErr w:type="gramEnd"/>
+    </w:p>
+    <w:p>
+      <w:pPr>
+        <w:pStyle w:val="Heading3"/>
+      </w:pPr>
+      <w:bookmarkStart w:id="23" w:name="_Toc509570497"/>
+      <w:r>
+        <w:t>Data Dictionary</w:t>
+      </w:r>
+      <w:bookmarkEnd w:id="23"/>
+    </w:p>
+    <w:p>
+      <w:pPr>
+        <w:pStyle w:val="ListParagraph"/>
+      </w:pPr>
+      <w:proofErr w:type="gramStart"/>
+      <w:r>
+        <w:t>Describe ..</w:t>
+      </w:r>
+      <w:proofErr w:type="gramEnd"/>
+    </w:p>
+    <w:p>
+      <w:pPr>
+        <w:pStyle w:val="Heading3"/>
+      </w:pPr>
+      <w:bookmarkStart w:id="24" w:name="_Toc509570498"/>
+      <w:r>
+        <w:t>Code Generation</w:t>
+      </w:r>
+      <w:bookmarkEnd w:id="24"/>
       <w:r>
         <w:t xml:space="preserve"> </w:t>
       </w:r>
@@ -5816,13 +5932,1984 @@
     </w:p>
     <w:p>
       <w:pPr>
+        <w:pStyle w:val="Heading4"/>
+      </w:pPr>
+      <w:proofErr w:type="spellStart"/>
+      <w:r>
+        <w:t>Autocode</w:t>
+      </w:r>
+      <w:proofErr w:type="spellEnd"/>
+      <w:r>
+        <w:t xml:space="preserve"> Generation</w:t>
+      </w:r>
+    </w:p>
+    <w:p>
+      <w:pPr>
+        <w:pStyle w:val="ListParagraph"/>
+      </w:pPr>
+      <w:proofErr w:type="gramStart"/>
+      <w:r>
+        <w:t>Describe ..</w:t>
+      </w:r>
+      <w:proofErr w:type="gramEnd"/>
+    </w:p>
+    <w:p>
+      <w:pPr>
+        <w:pStyle w:val="Heading4"/>
+      </w:pPr>
+      <w:r>
+        <w:t xml:space="preserve">AUTOSAR Code Generation </w:t>
+      </w:r>
+    </w:p>
+    <w:p>
+      <w:pPr>
+        <w:pStyle w:val="ListParagraph"/>
+      </w:pPr>
+      <w:proofErr w:type="gramStart"/>
+      <w:r>
+        <w:t>Describe ..</w:t>
+      </w:r>
+      <w:proofErr w:type="gramEnd"/>
+    </w:p>
+    <w:p>
+      <w:pPr>
+        <w:pStyle w:val="Heading3"/>
+      </w:pPr>
+      <w:bookmarkStart w:id="25" w:name="_Toc509570499"/>
+      <w:r>
+        <w:t>Testing</w:t>
+      </w:r>
+      <w:bookmarkEnd w:id="25"/>
+      <w:r>
+        <w:t xml:space="preserve"> </w:t>
+      </w:r>
+    </w:p>
+    <w:p>
+      <w:pPr>
+        <w:pStyle w:val="ListParagraph"/>
+      </w:pPr>
+      <w:proofErr w:type="gramStart"/>
+      <w:r>
+        <w:t>Describe ..</w:t>
+      </w:r>
+      <w:proofErr w:type="gramEnd"/>
+    </w:p>
+    <w:p>
+      <w:pPr>
+        <w:pStyle w:val="ListParagraph"/>
+      </w:pPr>
+      <w:r>
+        <w:t>Simulink Test/harness</w:t>
+      </w:r>
+    </w:p>
+    <w:p>
+      <w:pPr>
+        <w:pStyle w:val="ListParagraph"/>
+      </w:pPr>
+    </w:p>
+    <w:p>
+      <w:r>
+        <w:br w:type="page"/>
+      </w:r>
+    </w:p>
+    <w:p>
+      <w:pPr>
+        <w:pStyle w:val="Heading1"/>
+      </w:pPr>
+      <w:r>
+        <w:lastRenderedPageBreak/>
+        <w:t xml:space="preserve">Battery Temperature Warning </w:t>
+      </w:r>
+      <w:r>
+        <w:t xml:space="preserve"> </w:t>
+      </w:r>
+    </w:p>
+    <w:p>
+      <w:r>
+        <w:t xml:space="preserve">In electric powertrain system, energy from the battery will convert to kinetic energy to power the </w:t>
+      </w:r>
+      <w:r>
+        <w:t>vehicle</w:t>
+      </w:r>
+      <w:r>
+        <w:t xml:space="preserve"> or </w:t>
+      </w:r>
+      <w:r>
+        <w:t>thermal</w:t>
+      </w:r>
+      <w:r>
+        <w:t xml:space="preserve"> </w:t>
+      </w:r>
+      <w:r>
+        <w:t>energy</w:t>
+      </w:r>
+      <w:r>
+        <w:t xml:space="preserve"> that will otherwise</w:t>
+      </w:r>
+      <w:r>
+        <w:t xml:space="preserve"> be</w:t>
+      </w:r>
+      <w:r>
+        <w:t xml:space="preserve"> waste</w:t>
+      </w:r>
+      <w:r>
+        <w:t>d</w:t>
+      </w:r>
+      <w:r>
+        <w:t xml:space="preserve"> to </w:t>
+      </w:r>
+      <w:r>
+        <w:t>ambient</w:t>
+      </w:r>
+      <w:r>
+        <w:t xml:space="preserve"> environment. Also sudden temperature increase may indicate the unde</w:t>
+      </w:r>
+      <w:r>
+        <w:t xml:space="preserve">sired reaction happened in the battery. </w:t>
+      </w:r>
+      <w:r>
+        <w:t xml:space="preserve"> </w:t>
+      </w:r>
+    </w:p>
+    <w:p>
+      <w:pPr>
         <w:pStyle w:val="Heading2"/>
       </w:pPr>
-      <w:bookmarkStart w:id="21" w:name="_Toc509570494"/>
+      <w:r>
+        <w:t>Detailed Requirement</w:t>
+      </w:r>
+      <w:r>
+        <w:t>s</w:t>
+      </w:r>
+      <w:r>
+        <w:tab/>
+      </w:r>
+    </w:p>
+    <w:tbl>
+      <w:tblPr>
+        <w:tblStyle w:val="TableGrid"/>
+        <w:tblW w:w="0" w:type="auto"/>
+        <w:tblLook w:val="04A0" w:firstRow="1" w:lastRow="0" w:firstColumn="1" w:lastColumn="0" w:noHBand="0" w:noVBand="1"/>
+      </w:tblPr>
+      <w:tblGrid>
+        <w:gridCol w:w="1705"/>
+        <w:gridCol w:w="8145"/>
+      </w:tblGrid>
+      <w:tr>
+        <w:tc>
+          <w:tcPr>
+            <w:tcW w:w="1705" w:type="dxa"/>
+          </w:tcPr>
+          <w:p>
+            <w:r>
+              <w:t>Requirement ID</w:t>
+            </w:r>
+          </w:p>
+        </w:tc>
+        <w:tc>
+          <w:tcPr>
+            <w:tcW w:w="8145" w:type="dxa"/>
+          </w:tcPr>
+          <w:p>
+            <w:r>
+              <w:t xml:space="preserve">Requirement </w:t>
+            </w:r>
+            <w:r>
+              <w:rPr>
+                <w:rFonts w:eastAsia="Times New Roman"/>
+              </w:rPr>
+              <w:t>D</w:t>
+            </w:r>
+            <w:r>
+              <w:rPr>
+                <w:rFonts w:eastAsia="Times New Roman"/>
+              </w:rPr>
+              <w:t>escription</w:t>
+            </w:r>
+          </w:p>
+        </w:tc>
+      </w:tr>
+      <w:tr>
+        <w:tc>
+          <w:tcPr>
+            <w:tcW w:w="1705" w:type="dxa"/>
+          </w:tcPr>
+          <w:p>
+            <w:r>
+              <w:t>BTW100</w:t>
+            </w:r>
+          </w:p>
+        </w:tc>
+        <w:tc>
+          <w:tcPr>
+            <w:tcW w:w="8145" w:type="dxa"/>
+          </w:tcPr>
+          <w:p>
+            <w:r>
+              <w:t>Warning shall be given when battery temperature reaches critical.</w:t>
+            </w:r>
+          </w:p>
+        </w:tc>
+      </w:tr>
+      <w:tr>
+        <w:tc>
+          <w:tcPr>
+            <w:tcW w:w="1705" w:type="dxa"/>
+          </w:tcPr>
+          <w:p>
+            <w:r>
+              <w:t>BTW200</w:t>
+            </w:r>
+          </w:p>
+        </w:tc>
+        <w:tc>
+          <w:tcPr>
+            <w:tcW w:w="8145" w:type="dxa"/>
+          </w:tcPr>
+          <w:p>
+            <w:r>
+              <w:t>Warning shall be given when sudden battery temperature increase occurs.</w:t>
+            </w:r>
+          </w:p>
+        </w:tc>
+      </w:tr>
+    </w:tbl>
+    <w:p/>
+    <w:p>
+      <w:pPr>
+        <w:pStyle w:val="Heading2"/>
+      </w:pPr>
+      <w:r>
+        <w:t>Functional requirements</w:t>
+      </w:r>
+    </w:p>
+    <w:tbl>
+      <w:tblPr>
+        <w:tblStyle w:val="TableGrid"/>
+        <w:tblW w:w="0" w:type="auto"/>
+        <w:tblLook w:val="04A0" w:firstRow="1" w:lastRow="0" w:firstColumn="1" w:lastColumn="0" w:noHBand="0" w:noVBand="1"/>
+      </w:tblPr>
+      <w:tblGrid>
+        <w:gridCol w:w="1705"/>
+        <w:gridCol w:w="8145"/>
+      </w:tblGrid>
+      <w:tr>
+        <w:tc>
+          <w:tcPr>
+            <w:tcW w:w="1705" w:type="dxa"/>
+          </w:tcPr>
+          <w:p>
+            <w:r>
+              <w:t>Requirement ID</w:t>
+            </w:r>
+          </w:p>
+        </w:tc>
+        <w:tc>
+          <w:tcPr>
+            <w:tcW w:w="8145" w:type="dxa"/>
+          </w:tcPr>
+          <w:p>
+            <w:r>
+              <w:t xml:space="preserve">Requirement </w:t>
+            </w:r>
+            <w:r>
+              <w:rPr>
+                <w:rFonts w:eastAsia="Times New Roman"/>
+              </w:rPr>
+              <w:t>D</w:t>
+            </w:r>
+            <w:r>
+              <w:rPr>
+                <w:rFonts w:eastAsia="Times New Roman"/>
+              </w:rPr>
+              <w:t>escription</w:t>
+            </w:r>
+          </w:p>
+        </w:tc>
+      </w:tr>
+      <w:tr>
+        <w:tc>
+          <w:tcPr>
+            <w:tcW w:w="1705" w:type="dxa"/>
+          </w:tcPr>
+          <w:p>
+            <w:r>
+              <w:t>BTW001</w:t>
+            </w:r>
+          </w:p>
+        </w:tc>
+        <w:tc>
+          <w:tcPr>
+            <w:tcW w:w="8145" w:type="dxa"/>
+          </w:tcPr>
+          <w:p>
+            <w:r>
+              <w:t>The system requires 5V DC power supply.</w:t>
+            </w:r>
+          </w:p>
+        </w:tc>
+      </w:tr>
+      <w:tr>
+        <w:tc>
+          <w:tcPr>
+            <w:tcW w:w="1705" w:type="dxa"/>
+          </w:tcPr>
+          <w:p>
+            <w:r>
+              <w:t>BTW002</w:t>
+            </w:r>
+          </w:p>
+        </w:tc>
+        <w:tc>
+          <w:tcPr>
+            <w:tcW w:w="8145" w:type="dxa"/>
+          </w:tcPr>
+          <w:p>
+            <w:r>
+              <w:t>The system will measure battery temperature every 2 seconds.</w:t>
+            </w:r>
+          </w:p>
+        </w:tc>
+      </w:tr>
+      <w:tr>
+        <w:tc>
+          <w:tcPr>
+            <w:tcW w:w="1705" w:type="dxa"/>
+          </w:tcPr>
+          <w:p>
+            <w:r>
+              <w:t>BTW101</w:t>
+            </w:r>
+          </w:p>
+        </w:tc>
+        <w:tc>
+          <w:tcPr>
+            <w:tcW w:w="8145" w:type="dxa"/>
+          </w:tcPr>
+          <w:p>
+            <w:r>
+              <w:t>Upon battery temperature reaches critical, red LED trigger counter will be reset to 10.</w:t>
+            </w:r>
+          </w:p>
+        </w:tc>
+      </w:tr>
+      <w:tr>
+        <w:tc>
+          <w:tcPr>
+            <w:tcW w:w="1705" w:type="dxa"/>
+          </w:tcPr>
+          <w:p>
+            <w:r>
+              <w:t>BTW102</w:t>
+            </w:r>
+          </w:p>
+        </w:tc>
+        <w:tc>
+          <w:tcPr>
+            <w:tcW w:w="8145" w:type="dxa"/>
+          </w:tcPr>
+          <w:p>
+            <w:r>
+              <w:t>When red LED trigger counter is greater than 0, red LED will blink and the red LED trigger counter by 1, for every 2 seconds.</w:t>
+            </w:r>
+          </w:p>
+        </w:tc>
+      </w:tr>
+      <w:tr>
+        <w:tc>
+          <w:tcPr>
+            <w:tcW w:w="1705" w:type="dxa"/>
+          </w:tcPr>
+          <w:p>
+            <w:r>
+              <w:t>BTW201</w:t>
+            </w:r>
+          </w:p>
+        </w:tc>
+        <w:tc>
+          <w:tcPr>
+            <w:tcW w:w="8145" w:type="dxa"/>
+          </w:tcPr>
+          <w:p>
+            <w:r>
+              <w:t>Upon su</w:t>
+            </w:r>
+            <w:r>
+              <w:t>dden temperature increase</w:t>
+            </w:r>
+            <w:r>
+              <w:t>, yellow LED trigger counter will be reset to 10.</w:t>
+            </w:r>
+          </w:p>
+        </w:tc>
+      </w:tr>
+      <w:tr>
+        <w:tc>
+          <w:tcPr>
+            <w:tcW w:w="1705" w:type="dxa"/>
+          </w:tcPr>
+          <w:p>
+            <w:r>
+              <w:t>BTW202</w:t>
+            </w:r>
+          </w:p>
+        </w:tc>
+        <w:tc>
+          <w:tcPr>
+            <w:tcW w:w="8145" w:type="dxa"/>
+          </w:tcPr>
+          <w:p>
+            <w:r>
+              <w:t xml:space="preserve">When yellow LED trigger counter is greater than 0, </w:t>
+            </w:r>
+            <w:r>
+              <w:t>yellow</w:t>
+            </w:r>
+            <w:r>
+              <w:t xml:space="preserve"> red LED will blink and the </w:t>
+            </w:r>
+            <w:r>
+              <w:t>yellow</w:t>
+            </w:r>
+            <w:r>
+              <w:t xml:space="preserve"> LED trigger counter by 1, for every 2 seconds.</w:t>
+            </w:r>
+          </w:p>
+        </w:tc>
+      </w:tr>
+    </w:tbl>
+    <w:p>
+      <w:bookmarkStart w:id="26" w:name="_GoBack"/>
+      <w:bookmarkEnd w:id="26"/>
+    </w:p>
+    <w:p/>
+    <w:p>
+      <w:pPr>
+        <w:pStyle w:val="Heading3"/>
+      </w:pPr>
+      <w:r>
+        <w:t>Systems and Subsystems</w:t>
+      </w:r>
+    </w:p>
+    <w:p>
+      <w:r>
+        <w:rPr>
+          <w:noProof/>
+        </w:rPr>
+        <w:drawing>
+          <wp:inline distT="0" distB="0" distL="0" distR="0" wp14:anchorId="1E671ABB" wp14:editId="76195447">
+            <wp:extent cx="6261100" cy="3540125"/>
+            <wp:effectExtent l="0" t="0" r="6350" b="3175"/>
+            <wp:docPr id="2" name="Picture 2"/>
+            <wp:cNvGraphicFramePr>
+              <a:graphicFrameLocks xmlns:a="http://schemas.openxmlformats.org/drawingml/2006/main" noChangeAspect="1"/>
+            </wp:cNvGraphicFramePr>
+            <a:graphic xmlns:a="http://schemas.openxmlformats.org/drawingml/2006/main">
+              <a:graphicData uri="http://schemas.openxmlformats.org/drawingml/2006/picture">
+                <pic:pic xmlns:pic="http://schemas.openxmlformats.org/drawingml/2006/picture">
+                  <pic:nvPicPr>
+                    <pic:cNvPr id="2" name="1.jpg"/>
+                    <pic:cNvPicPr/>
+                  </pic:nvPicPr>
+                  <pic:blipFill>
+                    <a:blip r:embed="rId12">
+                      <a:extLst>
+                        <a:ext uri="{28A0092B-C50C-407E-A947-70E740481C1C}">
+                          <a14:useLocalDpi xmlns:a14="http://schemas.microsoft.com/office/drawing/2010/main" val="0"/>
+                        </a:ext>
+                      </a:extLst>
+                    </a:blip>
+                    <a:stretch>
+                      <a:fillRect/>
+                    </a:stretch>
+                  </pic:blipFill>
+                  <pic:spPr>
+                    <a:xfrm>
+                      <a:off x="0" y="0"/>
+                      <a:ext cx="6261100" cy="3540125"/>
+                    </a:xfrm>
+                    <a:prstGeom prst="rect">
+                      <a:avLst/>
+                    </a:prstGeom>
+                  </pic:spPr>
+                </pic:pic>
+              </a:graphicData>
+            </a:graphic>
+          </wp:inline>
+        </w:drawing>
+      </w:r>
+    </w:p>
+    <w:p/>
+    <w:p/>
+    <w:tbl>
+      <w:tblPr>
+        <w:tblW w:w="9850" w:type="dxa"/>
+        <w:tblLook w:val="04A0" w:firstRow="1" w:lastRow="0" w:firstColumn="1" w:lastColumn="0" w:noHBand="0" w:noVBand="1"/>
+      </w:tblPr>
+      <w:tblGrid>
+        <w:gridCol w:w="960"/>
+        <w:gridCol w:w="2500"/>
+        <w:gridCol w:w="1650"/>
+        <w:gridCol w:w="4740"/>
+      </w:tblGrid>
+      <w:tr>
+        <w:trPr>
+          <w:trHeight w:val="290"/>
+        </w:trPr>
+        <w:tc>
+          <w:tcPr>
+            <w:tcW w:w="960" w:type="dxa"/>
+            <w:tcBorders>
+              <w:top w:val="single" w:sz="4" w:space="0" w:color="auto"/>
+              <w:left w:val="single" w:sz="4" w:space="0" w:color="auto"/>
+              <w:bottom w:val="single" w:sz="4" w:space="0" w:color="auto"/>
+              <w:right w:val="single" w:sz="4" w:space="0" w:color="auto"/>
+            </w:tcBorders>
+            <w:shd w:val="clear" w:color="auto" w:fill="auto"/>
+            <w:noWrap/>
+            <w:vAlign w:val="bottom"/>
+            <w:hideMark/>
+          </w:tcPr>
+          <w:p>
+            <w:pPr>
+              <w:spacing w:after="0" w:line="240" w:lineRule="auto"/>
+              <w:rPr>
+                <w:rFonts w:eastAsia="Times New Roman"/>
+              </w:rPr>
+            </w:pPr>
+            <w:r>
+              <w:rPr>
+                <w:rFonts w:eastAsia="Times New Roman"/>
+              </w:rPr>
+              <w:lastRenderedPageBreak/>
+              <w:t>Name</w:t>
+            </w:r>
+          </w:p>
+        </w:tc>
+        <w:tc>
+          <w:tcPr>
+            <w:tcW w:w="2500" w:type="dxa"/>
+            <w:tcBorders>
+              <w:top w:val="single" w:sz="4" w:space="0" w:color="auto"/>
+              <w:left w:val="nil"/>
+              <w:bottom w:val="single" w:sz="4" w:space="0" w:color="auto"/>
+              <w:right w:val="single" w:sz="4" w:space="0" w:color="auto"/>
+            </w:tcBorders>
+            <w:shd w:val="clear" w:color="auto" w:fill="auto"/>
+            <w:noWrap/>
+            <w:vAlign w:val="bottom"/>
+            <w:hideMark/>
+          </w:tcPr>
+          <w:p>
+            <w:pPr>
+              <w:spacing w:after="0" w:line="240" w:lineRule="auto"/>
+              <w:rPr>
+                <w:rFonts w:eastAsia="Times New Roman"/>
+              </w:rPr>
+            </w:pPr>
+            <w:r>
+              <w:rPr>
+                <w:rFonts w:eastAsia="Times New Roman"/>
+              </w:rPr>
+              <w:t>Quantity</w:t>
+            </w:r>
+          </w:p>
+        </w:tc>
+        <w:tc>
+          <w:tcPr>
+            <w:tcW w:w="1650" w:type="dxa"/>
+            <w:tcBorders>
+              <w:top w:val="single" w:sz="4" w:space="0" w:color="auto"/>
+              <w:left w:val="nil"/>
+              <w:bottom w:val="single" w:sz="4" w:space="0" w:color="auto"/>
+              <w:right w:val="nil"/>
+            </w:tcBorders>
+          </w:tcPr>
+          <w:p>
+            <w:pPr>
+              <w:spacing w:after="0" w:line="240" w:lineRule="auto"/>
+              <w:rPr>
+                <w:rFonts w:eastAsia="Times New Roman"/>
+              </w:rPr>
+            </w:pPr>
+          </w:p>
+        </w:tc>
+        <w:tc>
+          <w:tcPr>
+            <w:tcW w:w="4740" w:type="dxa"/>
+            <w:tcBorders>
+              <w:top w:val="single" w:sz="4" w:space="0" w:color="auto"/>
+              <w:left w:val="nil"/>
+              <w:bottom w:val="single" w:sz="4" w:space="0" w:color="auto"/>
+              <w:right w:val="single" w:sz="4" w:space="0" w:color="auto"/>
+            </w:tcBorders>
+            <w:shd w:val="clear" w:color="auto" w:fill="auto"/>
+            <w:noWrap/>
+            <w:vAlign w:val="bottom"/>
+            <w:hideMark/>
+          </w:tcPr>
+          <w:p>
+            <w:pPr>
+              <w:spacing w:after="0" w:line="240" w:lineRule="auto"/>
+              <w:rPr>
+                <w:rFonts w:eastAsia="Times New Roman"/>
+              </w:rPr>
+            </w:pPr>
+            <w:r>
+              <w:rPr>
+                <w:rFonts w:eastAsia="Times New Roman"/>
+              </w:rPr>
+              <w:t>Component</w:t>
+            </w:r>
+          </w:p>
+        </w:tc>
+      </w:tr>
+      <w:tr>
+        <w:trPr>
+          <w:trHeight w:val="290"/>
+        </w:trPr>
+        <w:tc>
+          <w:tcPr>
+            <w:tcW w:w="960" w:type="dxa"/>
+            <w:tcBorders>
+              <w:top w:val="nil"/>
+              <w:left w:val="single" w:sz="4" w:space="0" w:color="auto"/>
+              <w:bottom w:val="single" w:sz="4" w:space="0" w:color="auto"/>
+              <w:right w:val="single" w:sz="4" w:space="0" w:color="auto"/>
+            </w:tcBorders>
+            <w:shd w:val="clear" w:color="auto" w:fill="auto"/>
+            <w:noWrap/>
+            <w:vAlign w:val="bottom"/>
+            <w:hideMark/>
+          </w:tcPr>
+          <w:p>
+            <w:pPr>
+              <w:spacing w:after="0" w:line="240" w:lineRule="auto"/>
+              <w:rPr>
+                <w:rFonts w:eastAsia="Times New Roman"/>
+              </w:rPr>
+            </w:pPr>
+            <w:r>
+              <w:rPr>
+                <w:rFonts w:eastAsia="Times New Roman"/>
+              </w:rPr>
+              <w:t>U1</w:t>
+            </w:r>
+          </w:p>
+        </w:tc>
+        <w:tc>
+          <w:tcPr>
+            <w:tcW w:w="2500" w:type="dxa"/>
+            <w:tcBorders>
+              <w:top w:val="nil"/>
+              <w:left w:val="nil"/>
+              <w:bottom w:val="single" w:sz="4" w:space="0" w:color="auto"/>
+              <w:right w:val="single" w:sz="4" w:space="0" w:color="auto"/>
+            </w:tcBorders>
+            <w:shd w:val="clear" w:color="auto" w:fill="auto"/>
+            <w:noWrap/>
+            <w:vAlign w:val="bottom"/>
+            <w:hideMark/>
+          </w:tcPr>
+          <w:p>
+            <w:pPr>
+              <w:spacing w:after="0" w:line="240" w:lineRule="auto"/>
+              <w:jc w:val="right"/>
+              <w:rPr>
+                <w:rFonts w:eastAsia="Times New Roman"/>
+              </w:rPr>
+            </w:pPr>
+            <w:r>
+              <w:rPr>
+                <w:rFonts w:eastAsia="Times New Roman"/>
+              </w:rPr>
+              <w:t>1</w:t>
+            </w:r>
+          </w:p>
+        </w:tc>
+        <w:tc>
+          <w:tcPr>
+            <w:tcW w:w="1650" w:type="dxa"/>
+            <w:tcBorders>
+              <w:top w:val="nil"/>
+              <w:left w:val="nil"/>
+              <w:bottom w:val="single" w:sz="4" w:space="0" w:color="auto"/>
+              <w:right w:val="nil"/>
+            </w:tcBorders>
+          </w:tcPr>
+          <w:p>
+            <w:pPr>
+              <w:spacing w:after="0" w:line="240" w:lineRule="auto"/>
+              <w:rPr>
+                <w:rFonts w:eastAsia="Times New Roman"/>
+              </w:rPr>
+            </w:pPr>
+          </w:p>
+        </w:tc>
+        <w:tc>
+          <w:tcPr>
+            <w:tcW w:w="4740" w:type="dxa"/>
+            <w:tcBorders>
+              <w:top w:val="nil"/>
+              <w:left w:val="nil"/>
+              <w:bottom w:val="single" w:sz="4" w:space="0" w:color="auto"/>
+              <w:right w:val="single" w:sz="4" w:space="0" w:color="auto"/>
+            </w:tcBorders>
+            <w:shd w:val="clear" w:color="auto" w:fill="auto"/>
+            <w:noWrap/>
+            <w:vAlign w:val="bottom"/>
+            <w:hideMark/>
+          </w:tcPr>
+          <w:p>
+            <w:pPr>
+              <w:spacing w:after="0" w:line="240" w:lineRule="auto"/>
+              <w:rPr>
+                <w:rFonts w:eastAsia="Times New Roman"/>
+              </w:rPr>
+            </w:pPr>
+            <w:r>
+              <w:rPr>
+                <w:rFonts w:eastAsia="Times New Roman"/>
+              </w:rPr>
+              <w:t xml:space="preserve"> Arduino Uno R3 </w:t>
+            </w:r>
+          </w:p>
+        </w:tc>
+      </w:tr>
+      <w:tr>
+        <w:trPr>
+          <w:trHeight w:val="290"/>
+        </w:trPr>
+        <w:tc>
+          <w:tcPr>
+            <w:tcW w:w="960" w:type="dxa"/>
+            <w:tcBorders>
+              <w:top w:val="nil"/>
+              <w:left w:val="single" w:sz="4" w:space="0" w:color="auto"/>
+              <w:bottom w:val="single" w:sz="4" w:space="0" w:color="auto"/>
+              <w:right w:val="single" w:sz="4" w:space="0" w:color="auto"/>
+            </w:tcBorders>
+            <w:shd w:val="clear" w:color="auto" w:fill="auto"/>
+            <w:noWrap/>
+            <w:vAlign w:val="bottom"/>
+            <w:hideMark/>
+          </w:tcPr>
+          <w:p>
+            <w:pPr>
+              <w:spacing w:after="0" w:line="240" w:lineRule="auto"/>
+              <w:rPr>
+                <w:rFonts w:eastAsia="Times New Roman"/>
+              </w:rPr>
+            </w:pPr>
+            <w:r>
+              <w:rPr>
+                <w:rFonts w:eastAsia="Times New Roman"/>
+              </w:rPr>
+              <w:t>R1, R2</w:t>
+            </w:r>
+          </w:p>
+        </w:tc>
+        <w:tc>
+          <w:tcPr>
+            <w:tcW w:w="2500" w:type="dxa"/>
+            <w:tcBorders>
+              <w:top w:val="nil"/>
+              <w:left w:val="nil"/>
+              <w:bottom w:val="single" w:sz="4" w:space="0" w:color="auto"/>
+              <w:right w:val="single" w:sz="4" w:space="0" w:color="auto"/>
+            </w:tcBorders>
+            <w:shd w:val="clear" w:color="auto" w:fill="auto"/>
+            <w:noWrap/>
+            <w:vAlign w:val="bottom"/>
+            <w:hideMark/>
+          </w:tcPr>
+          <w:p>
+            <w:pPr>
+              <w:spacing w:after="0" w:line="240" w:lineRule="auto"/>
+              <w:jc w:val="right"/>
+              <w:rPr>
+                <w:rFonts w:eastAsia="Times New Roman"/>
+              </w:rPr>
+            </w:pPr>
+            <w:r>
+              <w:rPr>
+                <w:rFonts w:eastAsia="Times New Roman"/>
+              </w:rPr>
+              <w:t>2</w:t>
+            </w:r>
+          </w:p>
+        </w:tc>
+        <w:tc>
+          <w:tcPr>
+            <w:tcW w:w="1650" w:type="dxa"/>
+            <w:tcBorders>
+              <w:top w:val="nil"/>
+              <w:left w:val="nil"/>
+              <w:bottom w:val="single" w:sz="4" w:space="0" w:color="auto"/>
+              <w:right w:val="nil"/>
+            </w:tcBorders>
+          </w:tcPr>
+          <w:p>
+            <w:pPr>
+              <w:spacing w:after="0" w:line="240" w:lineRule="auto"/>
+              <w:rPr>
+                <w:rFonts w:eastAsia="Times New Roman"/>
+              </w:rPr>
+            </w:pPr>
+          </w:p>
+        </w:tc>
+        <w:tc>
+          <w:tcPr>
+            <w:tcW w:w="4740" w:type="dxa"/>
+            <w:tcBorders>
+              <w:top w:val="nil"/>
+              <w:left w:val="nil"/>
+              <w:bottom w:val="single" w:sz="4" w:space="0" w:color="auto"/>
+              <w:right w:val="single" w:sz="4" w:space="0" w:color="auto"/>
+            </w:tcBorders>
+            <w:shd w:val="clear" w:color="auto" w:fill="auto"/>
+            <w:noWrap/>
+            <w:vAlign w:val="bottom"/>
+            <w:hideMark/>
+          </w:tcPr>
+          <w:p>
+            <w:pPr>
+              <w:spacing w:after="0" w:line="240" w:lineRule="auto"/>
+              <w:rPr>
+                <w:rFonts w:eastAsia="Times New Roman"/>
+              </w:rPr>
+            </w:pPr>
+            <w:r>
+              <w:rPr>
+                <w:rFonts w:eastAsia="Times New Roman"/>
+              </w:rPr>
+              <w:t xml:space="preserve">220 ohm Resistor </w:t>
+            </w:r>
+          </w:p>
+        </w:tc>
+      </w:tr>
+      <w:tr>
+        <w:trPr>
+          <w:trHeight w:val="290"/>
+        </w:trPr>
+        <w:tc>
+          <w:tcPr>
+            <w:tcW w:w="960" w:type="dxa"/>
+            <w:tcBorders>
+              <w:top w:val="nil"/>
+              <w:left w:val="single" w:sz="4" w:space="0" w:color="auto"/>
+              <w:bottom w:val="single" w:sz="4" w:space="0" w:color="auto"/>
+              <w:right w:val="single" w:sz="4" w:space="0" w:color="auto"/>
+            </w:tcBorders>
+            <w:shd w:val="clear" w:color="auto" w:fill="auto"/>
+            <w:noWrap/>
+            <w:vAlign w:val="bottom"/>
+            <w:hideMark/>
+          </w:tcPr>
+          <w:p>
+            <w:pPr>
+              <w:spacing w:after="0" w:line="240" w:lineRule="auto"/>
+              <w:rPr>
+                <w:rFonts w:eastAsia="Times New Roman"/>
+              </w:rPr>
+            </w:pPr>
+            <w:r>
+              <w:rPr>
+                <w:rFonts w:eastAsia="Times New Roman"/>
+              </w:rPr>
+              <w:t>D1</w:t>
+            </w:r>
+          </w:p>
+        </w:tc>
+        <w:tc>
+          <w:tcPr>
+            <w:tcW w:w="2500" w:type="dxa"/>
+            <w:tcBorders>
+              <w:top w:val="nil"/>
+              <w:left w:val="nil"/>
+              <w:bottom w:val="single" w:sz="4" w:space="0" w:color="auto"/>
+              <w:right w:val="single" w:sz="4" w:space="0" w:color="auto"/>
+            </w:tcBorders>
+            <w:shd w:val="clear" w:color="auto" w:fill="auto"/>
+            <w:noWrap/>
+            <w:vAlign w:val="bottom"/>
+            <w:hideMark/>
+          </w:tcPr>
+          <w:p>
+            <w:pPr>
+              <w:spacing w:after="0" w:line="240" w:lineRule="auto"/>
+              <w:jc w:val="right"/>
+              <w:rPr>
+                <w:rFonts w:eastAsia="Times New Roman"/>
+              </w:rPr>
+            </w:pPr>
+            <w:r>
+              <w:rPr>
+                <w:rFonts w:eastAsia="Times New Roman"/>
+              </w:rPr>
+              <w:t>1</w:t>
+            </w:r>
+          </w:p>
+        </w:tc>
+        <w:tc>
+          <w:tcPr>
+            <w:tcW w:w="1650" w:type="dxa"/>
+            <w:tcBorders>
+              <w:top w:val="nil"/>
+              <w:left w:val="nil"/>
+              <w:bottom w:val="single" w:sz="4" w:space="0" w:color="auto"/>
+              <w:right w:val="nil"/>
+            </w:tcBorders>
+          </w:tcPr>
+          <w:p>
+            <w:pPr>
+              <w:spacing w:after="0" w:line="240" w:lineRule="auto"/>
+              <w:rPr>
+                <w:rFonts w:eastAsia="Times New Roman"/>
+              </w:rPr>
+            </w:pPr>
+          </w:p>
+        </w:tc>
+        <w:tc>
+          <w:tcPr>
+            <w:tcW w:w="4740" w:type="dxa"/>
+            <w:tcBorders>
+              <w:top w:val="nil"/>
+              <w:left w:val="nil"/>
+              <w:bottom w:val="single" w:sz="4" w:space="0" w:color="auto"/>
+              <w:right w:val="single" w:sz="4" w:space="0" w:color="auto"/>
+            </w:tcBorders>
+            <w:shd w:val="clear" w:color="auto" w:fill="auto"/>
+            <w:noWrap/>
+            <w:vAlign w:val="bottom"/>
+            <w:hideMark/>
+          </w:tcPr>
+          <w:p>
+            <w:pPr>
+              <w:spacing w:after="0" w:line="240" w:lineRule="auto"/>
+              <w:rPr>
+                <w:rFonts w:eastAsia="Times New Roman"/>
+              </w:rPr>
+            </w:pPr>
+            <w:r>
+              <w:rPr>
+                <w:rFonts w:eastAsia="Times New Roman"/>
+              </w:rPr>
+              <w:t xml:space="preserve">Yellow LED </w:t>
+            </w:r>
+          </w:p>
+        </w:tc>
+      </w:tr>
+      <w:tr>
+        <w:trPr>
+          <w:trHeight w:val="290"/>
+        </w:trPr>
+        <w:tc>
+          <w:tcPr>
+            <w:tcW w:w="960" w:type="dxa"/>
+            <w:tcBorders>
+              <w:top w:val="nil"/>
+              <w:left w:val="single" w:sz="4" w:space="0" w:color="auto"/>
+              <w:bottom w:val="single" w:sz="4" w:space="0" w:color="auto"/>
+              <w:right w:val="single" w:sz="4" w:space="0" w:color="auto"/>
+            </w:tcBorders>
+            <w:shd w:val="clear" w:color="auto" w:fill="auto"/>
+            <w:noWrap/>
+            <w:vAlign w:val="bottom"/>
+            <w:hideMark/>
+          </w:tcPr>
+          <w:p>
+            <w:pPr>
+              <w:spacing w:after="0" w:line="240" w:lineRule="auto"/>
+              <w:rPr>
+                <w:rFonts w:eastAsia="Times New Roman"/>
+              </w:rPr>
+            </w:pPr>
+            <w:r>
+              <w:rPr>
+                <w:rFonts w:eastAsia="Times New Roman"/>
+              </w:rPr>
+              <w:t>U2</w:t>
+            </w:r>
+          </w:p>
+        </w:tc>
+        <w:tc>
+          <w:tcPr>
+            <w:tcW w:w="2500" w:type="dxa"/>
+            <w:tcBorders>
+              <w:top w:val="nil"/>
+              <w:left w:val="nil"/>
+              <w:bottom w:val="single" w:sz="4" w:space="0" w:color="auto"/>
+              <w:right w:val="single" w:sz="4" w:space="0" w:color="auto"/>
+            </w:tcBorders>
+            <w:shd w:val="clear" w:color="auto" w:fill="auto"/>
+            <w:noWrap/>
+            <w:vAlign w:val="bottom"/>
+            <w:hideMark/>
+          </w:tcPr>
+          <w:p>
+            <w:pPr>
+              <w:spacing w:after="0" w:line="240" w:lineRule="auto"/>
+              <w:jc w:val="right"/>
+              <w:rPr>
+                <w:rFonts w:eastAsia="Times New Roman"/>
+              </w:rPr>
+            </w:pPr>
+            <w:r>
+              <w:rPr>
+                <w:rFonts w:eastAsia="Times New Roman"/>
+              </w:rPr>
+              <w:t>1</w:t>
+            </w:r>
+          </w:p>
+        </w:tc>
+        <w:tc>
+          <w:tcPr>
+            <w:tcW w:w="1650" w:type="dxa"/>
+            <w:tcBorders>
+              <w:top w:val="nil"/>
+              <w:left w:val="nil"/>
+              <w:bottom w:val="single" w:sz="4" w:space="0" w:color="auto"/>
+              <w:right w:val="nil"/>
+            </w:tcBorders>
+          </w:tcPr>
+          <w:p>
+            <w:pPr>
+              <w:spacing w:after="0" w:line="240" w:lineRule="auto"/>
+              <w:rPr>
+                <w:rFonts w:eastAsia="Times New Roman"/>
+              </w:rPr>
+            </w:pPr>
+          </w:p>
+        </w:tc>
+        <w:tc>
+          <w:tcPr>
+            <w:tcW w:w="4740" w:type="dxa"/>
+            <w:tcBorders>
+              <w:top w:val="nil"/>
+              <w:left w:val="nil"/>
+              <w:bottom w:val="single" w:sz="4" w:space="0" w:color="auto"/>
+              <w:right w:val="single" w:sz="4" w:space="0" w:color="auto"/>
+            </w:tcBorders>
+            <w:shd w:val="clear" w:color="auto" w:fill="auto"/>
+            <w:noWrap/>
+            <w:vAlign w:val="bottom"/>
+            <w:hideMark/>
+          </w:tcPr>
+          <w:p>
+            <w:pPr>
+              <w:spacing w:after="0" w:line="240" w:lineRule="auto"/>
+              <w:rPr>
+                <w:rFonts w:eastAsia="Times New Roman"/>
+              </w:rPr>
+            </w:pPr>
+            <w:r>
+              <w:rPr>
+                <w:rFonts w:eastAsia="Times New Roman"/>
+              </w:rPr>
+              <w:t xml:space="preserve"> Temperature Sensor [TMP36] </w:t>
+            </w:r>
+          </w:p>
+        </w:tc>
+      </w:tr>
+      <w:tr>
+        <w:trPr>
+          <w:trHeight w:val="290"/>
+        </w:trPr>
+        <w:tc>
+          <w:tcPr>
+            <w:tcW w:w="960" w:type="dxa"/>
+            <w:tcBorders>
+              <w:top w:val="nil"/>
+              <w:left w:val="single" w:sz="4" w:space="0" w:color="auto"/>
+              <w:bottom w:val="single" w:sz="4" w:space="0" w:color="auto"/>
+              <w:right w:val="single" w:sz="4" w:space="0" w:color="auto"/>
+            </w:tcBorders>
+            <w:shd w:val="clear" w:color="auto" w:fill="auto"/>
+            <w:noWrap/>
+            <w:vAlign w:val="bottom"/>
+            <w:hideMark/>
+          </w:tcPr>
+          <w:p>
+            <w:pPr>
+              <w:spacing w:after="0" w:line="240" w:lineRule="auto"/>
+              <w:rPr>
+                <w:rFonts w:eastAsia="Times New Roman"/>
+              </w:rPr>
+            </w:pPr>
+            <w:r>
+              <w:rPr>
+                <w:rFonts w:eastAsia="Times New Roman"/>
+              </w:rPr>
+              <w:t>D2</w:t>
+            </w:r>
+          </w:p>
+        </w:tc>
+        <w:tc>
+          <w:tcPr>
+            <w:tcW w:w="2500" w:type="dxa"/>
+            <w:tcBorders>
+              <w:top w:val="nil"/>
+              <w:left w:val="nil"/>
+              <w:bottom w:val="single" w:sz="4" w:space="0" w:color="auto"/>
+              <w:right w:val="single" w:sz="4" w:space="0" w:color="auto"/>
+            </w:tcBorders>
+            <w:shd w:val="clear" w:color="auto" w:fill="auto"/>
+            <w:noWrap/>
+            <w:vAlign w:val="bottom"/>
+            <w:hideMark/>
+          </w:tcPr>
+          <w:p>
+            <w:pPr>
+              <w:spacing w:after="0" w:line="240" w:lineRule="auto"/>
+              <w:jc w:val="right"/>
+              <w:rPr>
+                <w:rFonts w:eastAsia="Times New Roman"/>
+              </w:rPr>
+            </w:pPr>
+            <w:r>
+              <w:rPr>
+                <w:rFonts w:eastAsia="Times New Roman"/>
+              </w:rPr>
+              <w:t>1</w:t>
+            </w:r>
+          </w:p>
+        </w:tc>
+        <w:tc>
+          <w:tcPr>
+            <w:tcW w:w="1650" w:type="dxa"/>
+            <w:tcBorders>
+              <w:top w:val="nil"/>
+              <w:left w:val="nil"/>
+              <w:bottom w:val="single" w:sz="4" w:space="0" w:color="auto"/>
+              <w:right w:val="nil"/>
+            </w:tcBorders>
+          </w:tcPr>
+          <w:p>
+            <w:pPr>
+              <w:spacing w:after="0" w:line="240" w:lineRule="auto"/>
+              <w:rPr>
+                <w:rFonts w:eastAsia="Times New Roman"/>
+              </w:rPr>
+            </w:pPr>
+          </w:p>
+        </w:tc>
+        <w:tc>
+          <w:tcPr>
+            <w:tcW w:w="4740" w:type="dxa"/>
+            <w:tcBorders>
+              <w:top w:val="nil"/>
+              <w:left w:val="nil"/>
+              <w:bottom w:val="single" w:sz="4" w:space="0" w:color="auto"/>
+              <w:right w:val="single" w:sz="4" w:space="0" w:color="auto"/>
+            </w:tcBorders>
+            <w:shd w:val="clear" w:color="auto" w:fill="auto"/>
+            <w:noWrap/>
+            <w:vAlign w:val="bottom"/>
+            <w:hideMark/>
+          </w:tcPr>
+          <w:p>
+            <w:pPr>
+              <w:spacing w:after="0" w:line="240" w:lineRule="auto"/>
+              <w:rPr>
+                <w:rFonts w:eastAsia="Times New Roman"/>
+              </w:rPr>
+            </w:pPr>
+            <w:r>
+              <w:rPr>
+                <w:rFonts w:eastAsia="Times New Roman"/>
+              </w:rPr>
+              <w:t xml:space="preserve">Red LED </w:t>
+            </w:r>
+          </w:p>
+        </w:tc>
+      </w:tr>
+    </w:tbl>
+    <w:p>
+      <w:pPr>
+        <w:rPr>
+          <w:rFonts w:asciiTheme="majorHAnsi" w:eastAsiaTheme="majorEastAsia" w:hAnsiTheme="majorHAnsi" w:cstheme="majorBidi"/>
+          <w:color w:val="2E74B5" w:themeColor="accent1" w:themeShade="BF"/>
+          <w:sz w:val="32"/>
+          <w:szCs w:val="32"/>
+        </w:rPr>
+      </w:pPr>
+    </w:p>
+    <w:p>
+      <w:pPr>
+        <w:pStyle w:val="Heading3"/>
+      </w:pPr>
+      <w:r>
+        <w:t>Inputs and outputs of the Systems</w:t>
+      </w:r>
+    </w:p>
+    <w:p>
+      <w:pPr>
+        <w:pStyle w:val="ListParagraph"/>
+      </w:pPr>
+      <w:r>
+        <w:t xml:space="preserve">Inputs: Battery temperature </w:t>
+      </w:r>
+    </w:p>
+    <w:p>
+      <w:pPr>
+        <w:pStyle w:val="ListParagraph"/>
+      </w:pPr>
+      <w:r>
+        <w:t xml:space="preserve">Outputs: LED warnings </w:t>
+      </w:r>
+    </w:p>
+    <w:p>
+      <w:pPr>
+        <w:pStyle w:val="Heading2"/>
+      </w:pPr>
+      <w:r>
+        <w:t xml:space="preserve">Test Cases </w:t>
+      </w:r>
+    </w:p>
+    <w:tbl>
+      <w:tblPr>
+        <w:tblpPr w:leftFromText="180" w:rightFromText="180" w:vertAnchor="text" w:horzAnchor="margin" w:tblpY="140"/>
+        <w:tblW w:w="10079" w:type="dxa"/>
+        <w:tblLook w:val="04A0" w:firstRow="1" w:lastRow="0" w:firstColumn="1" w:lastColumn="0" w:noHBand="0" w:noVBand="1"/>
+      </w:tblPr>
+      <w:tblGrid>
+        <w:gridCol w:w="1350"/>
+        <w:gridCol w:w="5057"/>
+        <w:gridCol w:w="3672"/>
+      </w:tblGrid>
+      <w:tr>
+        <w:trPr>
+          <w:trHeight w:val="282"/>
+        </w:trPr>
+        <w:tc>
+          <w:tcPr>
+            <w:tcW w:w="1350" w:type="dxa"/>
+            <w:tcBorders>
+              <w:top w:val="single" w:sz="4" w:space="0" w:color="auto"/>
+              <w:left w:val="single" w:sz="4" w:space="0" w:color="auto"/>
+              <w:bottom w:val="single" w:sz="4" w:space="0" w:color="auto"/>
+              <w:right w:val="single" w:sz="4" w:space="0" w:color="auto"/>
+            </w:tcBorders>
+            <w:shd w:val="clear" w:color="auto" w:fill="auto"/>
+            <w:vAlign w:val="bottom"/>
+            <w:hideMark/>
+          </w:tcPr>
+          <w:p>
+            <w:pPr>
+              <w:spacing w:after="0" w:line="240" w:lineRule="auto"/>
+              <w:rPr>
+                <w:rFonts w:eastAsia="Times New Roman"/>
+              </w:rPr>
+            </w:pPr>
+            <w:r>
+              <w:rPr>
+                <w:rFonts w:eastAsia="Times New Roman"/>
+              </w:rPr>
+              <w:t xml:space="preserve">Test </w:t>
+            </w:r>
+            <w:r>
+              <w:rPr>
+                <w:rFonts w:eastAsia="Times New Roman"/>
+              </w:rPr>
+              <w:t xml:space="preserve">Case </w:t>
+            </w:r>
+            <w:r>
+              <w:rPr>
+                <w:rFonts w:eastAsia="Times New Roman"/>
+              </w:rPr>
+              <w:t>ID</w:t>
+            </w:r>
+          </w:p>
+        </w:tc>
+        <w:tc>
+          <w:tcPr>
+            <w:tcW w:w="5057" w:type="dxa"/>
+            <w:tcBorders>
+              <w:top w:val="single" w:sz="4" w:space="0" w:color="auto"/>
+              <w:left w:val="nil"/>
+              <w:bottom w:val="single" w:sz="4" w:space="0" w:color="auto"/>
+              <w:right w:val="single" w:sz="4" w:space="0" w:color="auto"/>
+            </w:tcBorders>
+            <w:shd w:val="clear" w:color="auto" w:fill="auto"/>
+            <w:vAlign w:val="bottom"/>
+            <w:hideMark/>
+          </w:tcPr>
+          <w:p>
+            <w:pPr>
+              <w:spacing w:after="0" w:line="240" w:lineRule="auto"/>
+              <w:rPr>
+                <w:rFonts w:eastAsia="Times New Roman"/>
+              </w:rPr>
+            </w:pPr>
+            <w:r>
+              <w:rPr>
+                <w:rFonts w:eastAsia="Times New Roman"/>
+              </w:rPr>
+              <w:t>Test Case D</w:t>
+            </w:r>
+            <w:r>
+              <w:rPr>
+                <w:rFonts w:eastAsia="Times New Roman"/>
+              </w:rPr>
+              <w:t xml:space="preserve">escription </w:t>
+            </w:r>
+          </w:p>
+        </w:tc>
+        <w:tc>
+          <w:tcPr>
+            <w:tcW w:w="3672" w:type="dxa"/>
+            <w:tcBorders>
+              <w:top w:val="single" w:sz="4" w:space="0" w:color="auto"/>
+              <w:left w:val="nil"/>
+              <w:bottom w:val="single" w:sz="4" w:space="0" w:color="auto"/>
+              <w:right w:val="single" w:sz="4" w:space="0" w:color="auto"/>
+            </w:tcBorders>
+            <w:shd w:val="clear" w:color="auto" w:fill="auto"/>
+            <w:vAlign w:val="bottom"/>
+            <w:hideMark/>
+          </w:tcPr>
+          <w:p>
+            <w:pPr>
+              <w:spacing w:after="0" w:line="240" w:lineRule="auto"/>
+              <w:rPr>
+                <w:rFonts w:eastAsia="Times New Roman"/>
+              </w:rPr>
+            </w:pPr>
+            <w:r>
+              <w:rPr>
+                <w:rFonts w:eastAsia="Times New Roman"/>
+              </w:rPr>
+              <w:t>Expected Result</w:t>
+            </w:r>
+          </w:p>
+        </w:tc>
+      </w:tr>
+      <w:tr>
+        <w:trPr>
+          <w:trHeight w:val="282"/>
+        </w:trPr>
+        <w:tc>
+          <w:tcPr>
+            <w:tcW w:w="1350" w:type="dxa"/>
+            <w:tcBorders>
+              <w:top w:val="nil"/>
+              <w:left w:val="single" w:sz="4" w:space="0" w:color="auto"/>
+              <w:bottom w:val="single" w:sz="4" w:space="0" w:color="auto"/>
+              <w:right w:val="single" w:sz="4" w:space="0" w:color="auto"/>
+            </w:tcBorders>
+            <w:shd w:val="clear" w:color="auto" w:fill="auto"/>
+            <w:vAlign w:val="bottom"/>
+            <w:hideMark/>
+          </w:tcPr>
+          <w:p>
+            <w:pPr>
+              <w:spacing w:after="0" w:line="240" w:lineRule="auto"/>
+              <w:rPr>
+                <w:rFonts w:eastAsia="Times New Roman"/>
+              </w:rPr>
+            </w:pPr>
+            <w:r>
+              <w:rPr>
+                <w:rFonts w:eastAsia="Times New Roman"/>
+              </w:rPr>
+              <w:t>BTWT001</w:t>
+            </w:r>
+          </w:p>
+        </w:tc>
+        <w:tc>
+          <w:tcPr>
+            <w:tcW w:w="5057" w:type="dxa"/>
+            <w:tcBorders>
+              <w:top w:val="nil"/>
+              <w:left w:val="nil"/>
+              <w:bottom w:val="single" w:sz="4" w:space="0" w:color="auto"/>
+              <w:right w:val="single" w:sz="4" w:space="0" w:color="auto"/>
+            </w:tcBorders>
+            <w:shd w:val="clear" w:color="auto" w:fill="auto"/>
+            <w:vAlign w:val="bottom"/>
+            <w:hideMark/>
+          </w:tcPr>
+          <w:p>
+            <w:pPr>
+              <w:spacing w:after="0" w:line="240" w:lineRule="auto"/>
+              <w:rPr>
+                <w:rFonts w:eastAsia="Times New Roman"/>
+              </w:rPr>
+            </w:pPr>
+            <w:r>
+              <w:rPr>
+                <w:rFonts w:eastAsia="Times New Roman"/>
+              </w:rPr>
+              <w:t>Set to room temperature(25C) for 2 seconds</w:t>
+            </w:r>
+          </w:p>
+        </w:tc>
+        <w:tc>
+          <w:tcPr>
+            <w:tcW w:w="3672" w:type="dxa"/>
+            <w:tcBorders>
+              <w:top w:val="nil"/>
+              <w:left w:val="nil"/>
+              <w:bottom w:val="single" w:sz="4" w:space="0" w:color="auto"/>
+              <w:right w:val="single" w:sz="4" w:space="0" w:color="auto"/>
+            </w:tcBorders>
+            <w:shd w:val="clear" w:color="auto" w:fill="auto"/>
+            <w:vAlign w:val="bottom"/>
+            <w:hideMark/>
+          </w:tcPr>
+          <w:p>
+            <w:pPr>
+              <w:spacing w:after="0" w:line="240" w:lineRule="auto"/>
+              <w:rPr>
+                <w:rFonts w:eastAsia="Times New Roman"/>
+              </w:rPr>
+            </w:pPr>
+            <w:r>
+              <w:rPr>
+                <w:rFonts w:eastAsia="Times New Roman"/>
+              </w:rPr>
+              <w:t>No LEDs blink</w:t>
+            </w:r>
+          </w:p>
+        </w:tc>
+      </w:tr>
+      <w:tr>
+        <w:trPr>
+          <w:trHeight w:val="282"/>
+        </w:trPr>
+        <w:tc>
+          <w:tcPr>
+            <w:tcW w:w="1350" w:type="dxa"/>
+            <w:tcBorders>
+              <w:top w:val="nil"/>
+              <w:left w:val="single" w:sz="4" w:space="0" w:color="auto"/>
+              <w:bottom w:val="single" w:sz="4" w:space="0" w:color="auto"/>
+              <w:right w:val="single" w:sz="4" w:space="0" w:color="auto"/>
+            </w:tcBorders>
+            <w:shd w:val="clear" w:color="auto" w:fill="auto"/>
+            <w:vAlign w:val="bottom"/>
+            <w:hideMark/>
+          </w:tcPr>
+          <w:p>
+            <w:pPr>
+              <w:spacing w:after="0" w:line="240" w:lineRule="auto"/>
+              <w:rPr>
+                <w:rFonts w:eastAsia="Times New Roman"/>
+              </w:rPr>
+            </w:pPr>
+            <w:r>
+              <w:rPr>
+                <w:rFonts w:eastAsia="Times New Roman"/>
+              </w:rPr>
+              <w:t>BTWT002</w:t>
+            </w:r>
+          </w:p>
+        </w:tc>
+        <w:tc>
+          <w:tcPr>
+            <w:tcW w:w="5057" w:type="dxa"/>
+            <w:tcBorders>
+              <w:top w:val="nil"/>
+              <w:left w:val="nil"/>
+              <w:bottom w:val="single" w:sz="4" w:space="0" w:color="auto"/>
+              <w:right w:val="single" w:sz="4" w:space="0" w:color="auto"/>
+            </w:tcBorders>
+            <w:shd w:val="clear" w:color="auto" w:fill="auto"/>
+            <w:vAlign w:val="bottom"/>
+            <w:hideMark/>
+          </w:tcPr>
+          <w:p>
+            <w:pPr>
+              <w:spacing w:after="0" w:line="240" w:lineRule="auto"/>
+              <w:rPr>
+                <w:rFonts w:eastAsia="Times New Roman"/>
+              </w:rPr>
+            </w:pPr>
+            <w:r>
+              <w:rPr>
+                <w:rFonts w:eastAsia="Times New Roman"/>
+              </w:rPr>
+              <w:t>After test BTWT001, increase temperature by 10C by 2 seconds (to 35C)</w:t>
+            </w:r>
+          </w:p>
+        </w:tc>
+        <w:tc>
+          <w:tcPr>
+            <w:tcW w:w="3672" w:type="dxa"/>
+            <w:tcBorders>
+              <w:top w:val="nil"/>
+              <w:left w:val="nil"/>
+              <w:bottom w:val="single" w:sz="4" w:space="0" w:color="auto"/>
+              <w:right w:val="single" w:sz="4" w:space="0" w:color="auto"/>
+            </w:tcBorders>
+            <w:shd w:val="clear" w:color="auto" w:fill="auto"/>
+            <w:vAlign w:val="bottom"/>
+            <w:hideMark/>
+          </w:tcPr>
+          <w:p>
+            <w:pPr>
+              <w:spacing w:after="0" w:line="240" w:lineRule="auto"/>
+              <w:rPr>
+                <w:rFonts w:eastAsia="Times New Roman"/>
+              </w:rPr>
+            </w:pPr>
+            <w:r>
+              <w:rPr>
+                <w:rFonts w:eastAsia="Times New Roman"/>
+              </w:rPr>
+              <w:t>No LEDs blink</w:t>
+            </w:r>
+          </w:p>
+        </w:tc>
+      </w:tr>
+      <w:tr>
+        <w:trPr>
+          <w:trHeight w:val="282"/>
+        </w:trPr>
+        <w:tc>
+          <w:tcPr>
+            <w:tcW w:w="1350" w:type="dxa"/>
+            <w:tcBorders>
+              <w:top w:val="nil"/>
+              <w:left w:val="single" w:sz="4" w:space="0" w:color="auto"/>
+              <w:bottom w:val="single" w:sz="4" w:space="0" w:color="auto"/>
+              <w:right w:val="single" w:sz="4" w:space="0" w:color="auto"/>
+            </w:tcBorders>
+            <w:shd w:val="clear" w:color="auto" w:fill="auto"/>
+            <w:vAlign w:val="bottom"/>
+            <w:hideMark/>
+          </w:tcPr>
+          <w:p>
+            <w:pPr>
+              <w:spacing w:after="0" w:line="240" w:lineRule="auto"/>
+              <w:rPr>
+                <w:rFonts w:eastAsia="Times New Roman"/>
+              </w:rPr>
+            </w:pPr>
+            <w:r>
+              <w:rPr>
+                <w:rFonts w:eastAsia="Times New Roman"/>
+              </w:rPr>
+              <w:t>BTWT003</w:t>
+            </w:r>
+          </w:p>
+        </w:tc>
+        <w:tc>
+          <w:tcPr>
+            <w:tcW w:w="5057" w:type="dxa"/>
+            <w:tcBorders>
+              <w:top w:val="nil"/>
+              <w:left w:val="nil"/>
+              <w:bottom w:val="single" w:sz="4" w:space="0" w:color="auto"/>
+              <w:right w:val="single" w:sz="4" w:space="0" w:color="auto"/>
+            </w:tcBorders>
+            <w:shd w:val="clear" w:color="auto" w:fill="auto"/>
+            <w:vAlign w:val="bottom"/>
+            <w:hideMark/>
+          </w:tcPr>
+          <w:p>
+            <w:pPr>
+              <w:spacing w:after="0" w:line="240" w:lineRule="auto"/>
+              <w:rPr>
+                <w:rFonts w:eastAsia="Times New Roman"/>
+              </w:rPr>
+            </w:pPr>
+            <w:r>
+              <w:rPr>
+                <w:rFonts w:eastAsia="Times New Roman"/>
+              </w:rPr>
+              <w:t>After test BTWT002, increase temperature by 25C by 2 seconds (to 60C)</w:t>
+            </w:r>
+          </w:p>
+        </w:tc>
+        <w:tc>
+          <w:tcPr>
+            <w:tcW w:w="3672" w:type="dxa"/>
+            <w:tcBorders>
+              <w:top w:val="nil"/>
+              <w:left w:val="nil"/>
+              <w:bottom w:val="single" w:sz="4" w:space="0" w:color="auto"/>
+              <w:right w:val="single" w:sz="4" w:space="0" w:color="auto"/>
+            </w:tcBorders>
+            <w:shd w:val="clear" w:color="auto" w:fill="auto"/>
+            <w:vAlign w:val="bottom"/>
+            <w:hideMark/>
+          </w:tcPr>
+          <w:p>
+            <w:pPr>
+              <w:spacing w:after="0" w:line="240" w:lineRule="auto"/>
+              <w:rPr>
+                <w:rFonts w:eastAsia="Times New Roman"/>
+              </w:rPr>
+            </w:pPr>
+            <w:r>
+              <w:rPr>
+                <w:rFonts w:eastAsia="Times New Roman"/>
+              </w:rPr>
+              <w:t xml:space="preserve">Yellow LEDs blinks 10 times after </w:t>
+            </w:r>
+          </w:p>
+        </w:tc>
+      </w:tr>
+      <w:tr>
+        <w:trPr>
+          <w:trHeight w:val="282"/>
+        </w:trPr>
+        <w:tc>
+          <w:tcPr>
+            <w:tcW w:w="1350" w:type="dxa"/>
+            <w:tcBorders>
+              <w:top w:val="nil"/>
+              <w:left w:val="single" w:sz="4" w:space="0" w:color="auto"/>
+              <w:bottom w:val="single" w:sz="4" w:space="0" w:color="auto"/>
+              <w:right w:val="single" w:sz="4" w:space="0" w:color="auto"/>
+            </w:tcBorders>
+            <w:shd w:val="clear" w:color="auto" w:fill="auto"/>
+            <w:vAlign w:val="bottom"/>
+            <w:hideMark/>
+          </w:tcPr>
+          <w:p>
+            <w:pPr>
+              <w:spacing w:after="0" w:line="240" w:lineRule="auto"/>
+              <w:rPr>
+                <w:rFonts w:eastAsia="Times New Roman"/>
+              </w:rPr>
+            </w:pPr>
+            <w:r>
+              <w:rPr>
+                <w:rFonts w:eastAsia="Times New Roman"/>
+              </w:rPr>
+              <w:t>BTWT004</w:t>
+            </w:r>
+          </w:p>
+        </w:tc>
+        <w:tc>
+          <w:tcPr>
+            <w:tcW w:w="5057" w:type="dxa"/>
+            <w:tcBorders>
+              <w:top w:val="nil"/>
+              <w:left w:val="nil"/>
+              <w:bottom w:val="single" w:sz="4" w:space="0" w:color="auto"/>
+              <w:right w:val="single" w:sz="4" w:space="0" w:color="auto"/>
+            </w:tcBorders>
+            <w:shd w:val="clear" w:color="auto" w:fill="auto"/>
+            <w:vAlign w:val="bottom"/>
+            <w:hideMark/>
+          </w:tcPr>
+          <w:p>
+            <w:pPr>
+              <w:spacing w:after="0" w:line="240" w:lineRule="auto"/>
+              <w:rPr>
+                <w:rFonts w:eastAsia="Times New Roman"/>
+              </w:rPr>
+            </w:pPr>
+            <w:r>
+              <w:rPr>
+                <w:rFonts w:eastAsia="Times New Roman"/>
+              </w:rPr>
+              <w:t>After test BTWT003, increase temperature by 40C by 2 seconds (to 100C)</w:t>
+            </w:r>
+          </w:p>
+        </w:tc>
+        <w:tc>
+          <w:tcPr>
+            <w:tcW w:w="3672" w:type="dxa"/>
+            <w:tcBorders>
+              <w:top w:val="nil"/>
+              <w:left w:val="nil"/>
+              <w:bottom w:val="single" w:sz="4" w:space="0" w:color="auto"/>
+              <w:right w:val="single" w:sz="4" w:space="0" w:color="auto"/>
+            </w:tcBorders>
+            <w:shd w:val="clear" w:color="auto" w:fill="auto"/>
+            <w:vAlign w:val="bottom"/>
+            <w:hideMark/>
+          </w:tcPr>
+          <w:p>
+            <w:pPr>
+              <w:spacing w:after="0" w:line="240" w:lineRule="auto"/>
+              <w:rPr>
+                <w:rFonts w:eastAsia="Times New Roman"/>
+              </w:rPr>
+            </w:pPr>
+            <w:r>
+              <w:rPr>
+                <w:rFonts w:eastAsia="Times New Roman"/>
+              </w:rPr>
+              <w:t>Red and Yellow LEDs blinks 10 times after</w:t>
+            </w:r>
+          </w:p>
+        </w:tc>
+      </w:tr>
+      <w:tr>
+        <w:trPr>
+          <w:trHeight w:val="282"/>
+        </w:trPr>
+        <w:tc>
+          <w:tcPr>
+            <w:tcW w:w="1350" w:type="dxa"/>
+            <w:tcBorders>
+              <w:top w:val="nil"/>
+              <w:left w:val="single" w:sz="4" w:space="0" w:color="auto"/>
+              <w:bottom w:val="single" w:sz="4" w:space="0" w:color="auto"/>
+              <w:right w:val="single" w:sz="4" w:space="0" w:color="auto"/>
+            </w:tcBorders>
+            <w:shd w:val="clear" w:color="auto" w:fill="auto"/>
+            <w:vAlign w:val="bottom"/>
+            <w:hideMark/>
+          </w:tcPr>
+          <w:p>
+            <w:pPr>
+              <w:spacing w:after="0" w:line="240" w:lineRule="auto"/>
+              <w:rPr>
+                <w:rFonts w:eastAsia="Times New Roman"/>
+              </w:rPr>
+            </w:pPr>
+            <w:r>
+              <w:rPr>
+                <w:rFonts w:eastAsia="Times New Roman"/>
+              </w:rPr>
+              <w:t>BTWT005</w:t>
+            </w:r>
+          </w:p>
+        </w:tc>
+        <w:tc>
+          <w:tcPr>
+            <w:tcW w:w="5057" w:type="dxa"/>
+            <w:tcBorders>
+              <w:top w:val="nil"/>
+              <w:left w:val="nil"/>
+              <w:bottom w:val="single" w:sz="4" w:space="0" w:color="auto"/>
+              <w:right w:val="single" w:sz="4" w:space="0" w:color="auto"/>
+            </w:tcBorders>
+            <w:shd w:val="clear" w:color="auto" w:fill="auto"/>
+            <w:vAlign w:val="bottom"/>
+            <w:hideMark/>
+          </w:tcPr>
+          <w:p>
+            <w:pPr>
+              <w:spacing w:after="0" w:line="240" w:lineRule="auto"/>
+              <w:rPr>
+                <w:rFonts w:eastAsia="Times New Roman"/>
+              </w:rPr>
+            </w:pPr>
+            <w:r>
+              <w:rPr>
+                <w:rFonts w:eastAsia="Times New Roman"/>
+              </w:rPr>
+              <w:t xml:space="preserve">Set the temperature by 0 and Increase temperature by 25 C </w:t>
+            </w:r>
+          </w:p>
+        </w:tc>
+        <w:tc>
+          <w:tcPr>
+            <w:tcW w:w="3672" w:type="dxa"/>
+            <w:tcBorders>
+              <w:top w:val="nil"/>
+              <w:left w:val="nil"/>
+              <w:bottom w:val="single" w:sz="4" w:space="0" w:color="auto"/>
+              <w:right w:val="single" w:sz="4" w:space="0" w:color="auto"/>
+            </w:tcBorders>
+            <w:shd w:val="clear" w:color="auto" w:fill="auto"/>
+            <w:vAlign w:val="bottom"/>
+            <w:hideMark/>
+          </w:tcPr>
+          <w:p>
+            <w:pPr>
+              <w:spacing w:after="0" w:line="240" w:lineRule="auto"/>
+              <w:rPr>
+                <w:rFonts w:eastAsia="Times New Roman"/>
+              </w:rPr>
+            </w:pPr>
+            <w:r>
+              <w:rPr>
+                <w:rFonts w:eastAsia="Times New Roman"/>
+              </w:rPr>
+              <w:t xml:space="preserve">Yellow LEDs blinks 10 times after </w:t>
+            </w:r>
+          </w:p>
+        </w:tc>
+      </w:tr>
+    </w:tbl>
+    <w:p/>
+    <w:p>
+      <w:pPr>
+        <w:pStyle w:val="Heading2"/>
+      </w:pPr>
+      <w:r>
+        <w:t>UML Diagrams</w:t>
+      </w:r>
+    </w:p>
+    <w:p>
+      <w:pPr>
+        <w:tabs>
+          <w:tab w:val="left" w:pos="3690"/>
+        </w:tabs>
+      </w:pPr>
+      <w:r>
+        <w:tab/>
+      </w:r>
+    </w:p>
+    <w:p>
+      <w:pPr>
+        <w:pStyle w:val="ListParagraph"/>
+      </w:pPr>
+      <w:r>
+        <w:rPr>
+          <w:noProof/>
+        </w:rPr>
+        <w:drawing>
+          <wp:inline distT="0" distB="0" distL="0" distR="0" wp14:anchorId="46F72372" wp14:editId="1FFD9F27">
+            <wp:extent cx="5359400" cy="2486740"/>
+            <wp:effectExtent l="0" t="0" r="0" b="8890"/>
+            <wp:docPr id="1" name="Picture 1"/>
+            <wp:cNvGraphicFramePr>
+              <a:graphicFrameLocks xmlns:a="http://schemas.openxmlformats.org/drawingml/2006/main" noChangeAspect="1"/>
+            </wp:cNvGraphicFramePr>
+            <a:graphic xmlns:a="http://schemas.openxmlformats.org/drawingml/2006/main">
+              <a:graphicData uri="http://schemas.openxmlformats.org/drawingml/2006/picture">
+                <pic:pic xmlns:pic="http://schemas.openxmlformats.org/drawingml/2006/picture">
+                  <pic:nvPicPr>
+                    <pic:cNvPr id="1" name="TWS.jpg"/>
+                    <pic:cNvPicPr/>
+                  </pic:nvPicPr>
+                  <pic:blipFill>
+                    <a:blip r:embed="rId13">
+                      <a:extLst>
+                        <a:ext uri="{28A0092B-C50C-407E-A947-70E740481C1C}">
+                          <a14:useLocalDpi xmlns:a14="http://schemas.microsoft.com/office/drawing/2010/main" val="0"/>
+                        </a:ext>
+                      </a:extLst>
+                    </a:blip>
+                    <a:stretch>
+                      <a:fillRect/>
+                    </a:stretch>
+                  </pic:blipFill>
+                  <pic:spPr>
+                    <a:xfrm>
+                      <a:off x="0" y="0"/>
+                      <a:ext cx="5370590" cy="2491932"/>
+                    </a:xfrm>
+                    <a:prstGeom prst="rect">
+                      <a:avLst/>
+                    </a:prstGeom>
+                  </pic:spPr>
+                </pic:pic>
+              </a:graphicData>
+            </a:graphic>
+          </wp:inline>
+        </w:drawing>
+      </w:r>
+    </w:p>
+    <w:p>
+      <w:pPr>
+        <w:pStyle w:val="ListParagraph"/>
+        <w:ind w:left="1800"/>
+      </w:pPr>
+    </w:p>
+    <w:p>
+      <w:pPr>
+        <w:pStyle w:val="Heading2"/>
+      </w:pPr>
+      <w:r>
+        <w:t xml:space="preserve">Model Implementation </w:t>
+      </w:r>
+    </w:p>
+    <w:p>
+      <w:pPr>
+        <w:pStyle w:val="ListParagraph"/>
+      </w:pPr>
+      <w:proofErr w:type="gramStart"/>
+      <w:r>
+        <w:t>Describe ..</w:t>
+      </w:r>
+      <w:proofErr w:type="gramEnd"/>
+    </w:p>
+    <w:p>
+      <w:pPr>
+        <w:pStyle w:val="Heading2"/>
+      </w:pPr>
+      <w:r>
+        <w:t>Code Generation of the Model</w:t>
+      </w:r>
+    </w:p>
+    <w:p>
+      <w:pPr>
+        <w:pStyle w:val="ListParagraph"/>
+      </w:pPr>
+      <w:proofErr w:type="gramStart"/>
+      <w:r>
+        <w:t>Describe ..</w:t>
+      </w:r>
+      <w:proofErr w:type="gramEnd"/>
+    </w:p>
+    <w:p>
+      <w:pPr>
+        <w:pStyle w:val="Heading3"/>
+      </w:pPr>
+      <w:proofErr w:type="spellStart"/>
+      <w:r>
+        <w:lastRenderedPageBreak/>
+        <w:t>Autocode</w:t>
+      </w:r>
+      <w:proofErr w:type="spellEnd"/>
+      <w:r>
+        <w:t xml:space="preserve"> Generation </w:t>
+      </w:r>
+    </w:p>
+    <w:p>
+      <w:pPr>
+        <w:pStyle w:val="ListParagraph"/>
+      </w:pPr>
+      <w:proofErr w:type="gramStart"/>
+      <w:r>
+        <w:t>Describe ..</w:t>
+      </w:r>
+      <w:proofErr w:type="gramEnd"/>
+    </w:p>
+    <w:p>
+      <w:pPr>
+        <w:pStyle w:val="Heading3"/>
+      </w:pPr>
+      <w:r>
+        <w:t xml:space="preserve">AUTOSAR complaint code generation  </w:t>
+      </w:r>
+    </w:p>
+    <w:p>
+      <w:pPr>
+        <w:pStyle w:val="ListParagraph"/>
+      </w:pPr>
+      <w:proofErr w:type="gramStart"/>
+      <w:r>
+        <w:t>Describe ..</w:t>
+      </w:r>
+      <w:proofErr w:type="gramEnd"/>
+    </w:p>
+    <w:p>
+      <w:pPr>
+        <w:pStyle w:val="Heading2"/>
+      </w:pPr>
+      <w:r>
+        <w:t xml:space="preserve">Model Implementation </w:t>
+      </w:r>
+    </w:p>
+    <w:p>
+      <w:pPr>
+        <w:pStyle w:val="ListParagraph"/>
+      </w:pPr>
+      <w:proofErr w:type="gramStart"/>
+      <w:r>
+        <w:t>Describe ..</w:t>
+      </w:r>
+      <w:proofErr w:type="gramEnd"/>
+    </w:p>
+    <w:p>
+      <w:pPr>
+        <w:pStyle w:val="Heading2"/>
+      </w:pPr>
       <w:r>
         <w:t>Test case Validation</w:t>
       </w:r>
-      <w:bookmarkEnd w:id="21"/>
     </w:p>
     <w:p>
       <w:pPr>
@@ -5836,18 +7923,29 @@
     </w:p>
     <w:p>
       <w:pPr>
+        <w:pStyle w:val="Heading2"/>
+      </w:pPr>
+      <w:r>
+        <w:t>Results</w:t>
+      </w:r>
+    </w:p>
+    <w:p>
+      <w:pPr>
         <w:pStyle w:val="ListParagraph"/>
       </w:pPr>
+      <w:proofErr w:type="gramStart"/>
+      <w:r>
+        <w:t>Describe ..</w:t>
+      </w:r>
+      <w:proofErr w:type="gramEnd"/>
     </w:p>
     <w:p>
       <w:pPr>
         <w:pStyle w:val="Heading2"/>
       </w:pPr>
-      <w:bookmarkStart w:id="22" w:name="_Toc509570495"/>
-      <w:r>
-        <w:t>Results</w:t>
-      </w:r>
-      <w:bookmarkEnd w:id="22"/>
+      <w:r>
+        <w:t>Sprayer Model</w:t>
+      </w:r>
     </w:p>
     <w:p>
       <w:pPr>
@@ -5861,18 +7959,29 @@
     </w:p>
     <w:p>
       <w:pPr>
+        <w:pStyle w:val="Heading3"/>
+      </w:pPr>
+      <w:r>
+        <w:t>Data Dictionary</w:t>
+      </w:r>
+    </w:p>
+    <w:p>
+      <w:pPr>
         <w:pStyle w:val="ListParagraph"/>
       </w:pPr>
-    </w:p>
-    <w:p>
-      <w:pPr>
-        <w:pStyle w:val="Heading2"/>
-      </w:pPr>
-      <w:bookmarkStart w:id="23" w:name="_Toc509570496"/>
-      <w:r>
-        <w:t>Sprayer Model</w:t>
-      </w:r>
-      <w:bookmarkEnd w:id="23"/>
+      <w:proofErr w:type="gramStart"/>
+      <w:r>
+        <w:t>Describe ..</w:t>
+      </w:r>
+      <w:proofErr w:type="gramEnd"/>
+    </w:p>
+    <w:p>
+      <w:pPr>
+        <w:pStyle w:val="Heading3"/>
+      </w:pPr>
+      <w:r>
+        <w:t xml:space="preserve">Code Generation </w:t>
+      </w:r>
     </w:p>
     <w:p>
       <w:pPr>
@@ -5886,13 +7995,52 @@
     </w:p>
     <w:p>
       <w:pPr>
+        <w:pStyle w:val="Heading4"/>
+      </w:pPr>
+      <w:proofErr w:type="spellStart"/>
+      <w:r>
+        <w:t>Autocode</w:t>
+      </w:r>
+      <w:proofErr w:type="spellEnd"/>
+      <w:r>
+        <w:t xml:space="preserve"> Generation</w:t>
+      </w:r>
+    </w:p>
+    <w:p>
+      <w:pPr>
+        <w:pStyle w:val="ListParagraph"/>
+      </w:pPr>
+      <w:proofErr w:type="gramStart"/>
+      <w:r>
+        <w:t>Describe ..</w:t>
+      </w:r>
+      <w:proofErr w:type="gramEnd"/>
+    </w:p>
+    <w:p>
+      <w:pPr>
+        <w:pStyle w:val="Heading4"/>
+      </w:pPr>
+      <w:r>
+        <w:t xml:space="preserve">AUTOSAR Code Generation </w:t>
+      </w:r>
+    </w:p>
+    <w:p>
+      <w:pPr>
+        <w:pStyle w:val="ListParagraph"/>
+      </w:pPr>
+      <w:proofErr w:type="gramStart"/>
+      <w:r>
+        <w:t>Describe ..</w:t>
+      </w:r>
+      <w:proofErr w:type="gramEnd"/>
+    </w:p>
+    <w:p>
+      <w:pPr>
         <w:pStyle w:val="Heading3"/>
       </w:pPr>
-      <w:bookmarkStart w:id="24" w:name="_Toc509570497"/>
-      <w:r>
-        <w:t>Data Dictionary</w:t>
-      </w:r>
-      <w:bookmarkEnd w:id="24"/>
+      <w:r>
+        <w:t xml:space="preserve">Testing </w:t>
+      </w:r>
     </w:p>
     <w:p>
       <w:pPr>
@@ -5906,137 +8054,21 @@
     </w:p>
     <w:p>
       <w:pPr>
-        <w:pStyle w:val="Heading3"/>
-      </w:pPr>
-      <w:bookmarkStart w:id="25" w:name="_Toc509570498"/>
-      <w:r>
-        <w:t>Code Generation</w:t>
-      </w:r>
-      <w:bookmarkEnd w:id="25"/>
-      <w:r>
-        <w:t xml:space="preserve"> </w:t>
-      </w:r>
-    </w:p>
-    <w:p>
-      <w:pPr>
         <w:pStyle w:val="ListParagraph"/>
       </w:pPr>
-      <w:proofErr w:type="gramStart"/>
-      <w:r>
-        <w:t>Describe ..</w:t>
-      </w:r>
-      <w:proofErr w:type="gramEnd"/>
-    </w:p>
-    <w:p>
-      <w:pPr>
-        <w:pStyle w:val="Heading4"/>
-      </w:pPr>
-      <w:r>
-        <w:t>Autocode Generation</w:t>
-      </w:r>
-    </w:p>
-    <w:p>
-      <w:pPr>
-        <w:pStyle w:val="ListParagraph"/>
-      </w:pPr>
-      <w:proofErr w:type="gramStart"/>
-      <w:r>
-        <w:t>Describe ..</w:t>
-      </w:r>
-      <w:proofErr w:type="gramEnd"/>
-    </w:p>
-    <w:p>
-      <w:pPr>
-        <w:pStyle w:val="Heading4"/>
-      </w:pPr>
-      <w:r>
-        <w:t xml:space="preserve">AUTOSAR Code Generation </w:t>
-      </w:r>
-    </w:p>
-    <w:p>
-      <w:pPr>
-        <w:pStyle w:val="ListParagraph"/>
-      </w:pPr>
-      <w:proofErr w:type="gramStart"/>
-      <w:r>
-        <w:t>Describe ..</w:t>
-      </w:r>
-      <w:proofErr w:type="gramEnd"/>
-    </w:p>
-    <w:p>
-      <w:pPr>
-        <w:pStyle w:val="Heading3"/>
-      </w:pPr>
-      <w:bookmarkStart w:id="26" w:name="_Toc509570499"/>
-      <w:r>
-        <w:t>Testing</w:t>
-      </w:r>
-      <w:bookmarkEnd w:id="26"/>
-      <w:r>
-        <w:t xml:space="preserve"> </w:t>
-      </w:r>
-    </w:p>
-    <w:p>
-      <w:pPr>
-        <w:pStyle w:val="ListParagraph"/>
-      </w:pPr>
-      <w:proofErr w:type="gramStart"/>
-      <w:r>
-        <w:t>Describe ..</w:t>
-      </w:r>
-      <w:proofErr w:type="gramEnd"/>
-    </w:p>
-    <w:p>
-      <w:pPr>
-        <w:pStyle w:val="ListParagraph"/>
-      </w:pPr>
       <w:r>
         <w:t>Simulink Test/harness</w:t>
       </w:r>
     </w:p>
     <w:p>
       <w:pPr>
-        <w:pStyle w:val="ListParagraph"/>
-      </w:pPr>
-    </w:p>
-    <w:p>
-      <w:pPr>
         <w:pStyle w:val="Heading1"/>
       </w:pPr>
-      <w:bookmarkStart w:id="27" w:name="_Toc509570500"/>
-      <w:r>
-        <w:t>Feature 2</w:t>
+      <w:bookmarkStart w:id="27" w:name="_Toc509570501"/>
+      <w:r>
+        <w:t>Feature 3</w:t>
       </w:r>
       <w:bookmarkEnd w:id="27"/>
-      <w:r>
-        <w:t xml:space="preserve"> </w:t>
-      </w:r>
-    </w:p>
-    <w:p>
-      <w:pPr>
-        <w:pStyle w:val="ListParagraph"/>
-      </w:pPr>
-      <w:r>
-        <w:t xml:space="preserve">Same template as above </w:t>
-      </w:r>
-    </w:p>
-    <w:p>
-      <w:pPr>
-        <w:pStyle w:val="ListParagraph"/>
-      </w:pPr>
-      <w:r>
-        <w:t>Each feature will be updated by the corresponding feature owner</w:t>
-      </w:r>
-    </w:p>
-    <w:p>
-      <w:pPr>
-        <w:pStyle w:val="Heading1"/>
-      </w:pPr>
-      <w:bookmarkStart w:id="28" w:name="_Toc509570501"/>
-      <w:r>
-        <w:t>Feature 3</w:t>
-      </w:r>
-      <w:bookmarkEnd w:id="28"/>
       <w:r>
         <w:t xml:space="preserve"> </w:t>
       </w:r>
@@ -6099,11 +8131,11 @@
       <w:pPr>
         <w:pStyle w:val="Heading1"/>
       </w:pPr>
-      <w:bookmarkStart w:id="29" w:name="_Toc509570502"/>
+      <w:bookmarkStart w:id="28" w:name="_Toc509570502"/>
       <w:r>
         <w:t>References</w:t>
       </w:r>
-      <w:bookmarkEnd w:id="29"/>
+      <w:bookmarkEnd w:id="28"/>
       <w:r>
         <w:t xml:space="preserve"> </w:t>
       </w:r>
@@ -6127,12 +8159,12 @@
       </w:r>
     </w:p>
     <w:sectPr>
-      <w:headerReference w:type="even" r:id="rId12"/>
-      <w:headerReference w:type="default" r:id="rId13"/>
-      <w:footerReference w:type="even" r:id="rId14"/>
-      <w:footerReference w:type="default" r:id="rId15"/>
-      <w:headerReference w:type="first" r:id="rId16"/>
-      <w:footerReference w:type="first" r:id="rId17"/>
+      <w:headerReference w:type="even" r:id="rId14"/>
+      <w:headerReference w:type="default" r:id="rId15"/>
+      <w:footerReference w:type="even" r:id="rId16"/>
+      <w:footerReference w:type="default" r:id="rId17"/>
+      <w:headerReference w:type="first" r:id="rId18"/>
+      <w:footerReference w:type="first" r:id="rId19"/>
       <w:pgSz w:w="11906" w:h="16838"/>
       <w:pgMar w:top="1512" w:right="606" w:bottom="896" w:left="1440" w:header="720" w:footer="10" w:gutter="0"/>
       <w:cols w:space="720"/>
@@ -6423,7 +8455,7 @@
             <w:bCs/>
             <w:noProof/>
           </w:rPr>
-          <w:t>8</w:t>
+          <w:t>11</w:t>
         </w:r>
         <w:r>
           <w:rPr>
@@ -7370,6 +9402,92 @@
     </w:lvl>
   </w:abstractNum>
   <w:abstractNum w:abstractNumId="4" w15:restartNumberingAfterBreak="0">
+    <w:nsid w:val="06E41B83"/>
+    <w:multiLevelType w:val="hybridMultilevel"/>
+    <w:tmpl w:val="4ACE274A"/>
+    <w:lvl w:ilvl="0" w:tplc="0409000F">
+      <w:start w:val="1"/>
+      <w:numFmt w:val="decimal"/>
+      <w:lvlText w:val="%1."/>
+      <w:lvlJc w:val="left"/>
+      <w:pPr>
+        <w:ind w:left="630" w:hanging="360"/>
+      </w:pPr>
+    </w:lvl>
+    <w:lvl w:ilvl="1" w:tplc="04090019" w:tentative="1">
+      <w:start w:val="1"/>
+      <w:numFmt w:val="lowerLetter"/>
+      <w:lvlText w:val="%2."/>
+      <w:lvlJc w:val="left"/>
+      <w:pPr>
+        <w:ind w:left="1350" w:hanging="360"/>
+      </w:pPr>
+    </w:lvl>
+    <w:lvl w:ilvl="2" w:tplc="0409001B" w:tentative="1">
+      <w:start w:val="1"/>
+      <w:numFmt w:val="lowerRoman"/>
+      <w:lvlText w:val="%3."/>
+      <w:lvlJc w:val="right"/>
+      <w:pPr>
+        <w:ind w:left="2070" w:hanging="180"/>
+      </w:pPr>
+    </w:lvl>
+    <w:lvl w:ilvl="3" w:tplc="0409000F" w:tentative="1">
+      <w:start w:val="1"/>
+      <w:numFmt w:val="decimal"/>
+      <w:lvlText w:val="%4."/>
+      <w:lvlJc w:val="left"/>
+      <w:pPr>
+        <w:ind w:left="2790" w:hanging="360"/>
+      </w:pPr>
+    </w:lvl>
+    <w:lvl w:ilvl="4" w:tplc="04090019" w:tentative="1">
+      <w:start w:val="1"/>
+      <w:numFmt w:val="lowerLetter"/>
+      <w:lvlText w:val="%5."/>
+      <w:lvlJc w:val="left"/>
+      <w:pPr>
+        <w:ind w:left="3510" w:hanging="360"/>
+      </w:pPr>
+    </w:lvl>
+    <w:lvl w:ilvl="5" w:tplc="0409001B" w:tentative="1">
+      <w:start w:val="1"/>
+      <w:numFmt w:val="lowerRoman"/>
+      <w:lvlText w:val="%6."/>
+      <w:lvlJc w:val="right"/>
+      <w:pPr>
+        <w:ind w:left="4230" w:hanging="180"/>
+      </w:pPr>
+    </w:lvl>
+    <w:lvl w:ilvl="6" w:tplc="0409000F" w:tentative="1">
+      <w:start w:val="1"/>
+      <w:numFmt w:val="decimal"/>
+      <w:lvlText w:val="%7."/>
+      <w:lvlJc w:val="left"/>
+      <w:pPr>
+        <w:ind w:left="4950" w:hanging="360"/>
+      </w:pPr>
+    </w:lvl>
+    <w:lvl w:ilvl="7" w:tplc="04090019" w:tentative="1">
+      <w:start w:val="1"/>
+      <w:numFmt w:val="lowerLetter"/>
+      <w:lvlText w:val="%8."/>
+      <w:lvlJc w:val="left"/>
+      <w:pPr>
+        <w:ind w:left="5670" w:hanging="360"/>
+      </w:pPr>
+    </w:lvl>
+    <w:lvl w:ilvl="8" w:tplc="0409001B" w:tentative="1">
+      <w:start w:val="1"/>
+      <w:numFmt w:val="lowerRoman"/>
+      <w:lvlText w:val="%9."/>
+      <w:lvlJc w:val="right"/>
+      <w:pPr>
+        <w:ind w:left="6390" w:hanging="180"/>
+      </w:pPr>
+    </w:lvl>
+  </w:abstractNum>
+  <w:abstractNum w:abstractNumId="5" w15:restartNumberingAfterBreak="0">
     <w:nsid w:val="07E22C7E"/>
     <w:multiLevelType w:val="multilevel"/>
     <w:tmpl w:val="5FF0F07A"/>
@@ -7483,7 +9601,7 @@
       </w:rPr>
     </w:lvl>
   </w:abstractNum>
-  <w:abstractNum w:abstractNumId="5" w15:restartNumberingAfterBreak="0">
+  <w:abstractNum w:abstractNumId="6" w15:restartNumberingAfterBreak="0">
     <w:nsid w:val="0B7D78DC"/>
     <w:multiLevelType w:val="multilevel"/>
     <w:tmpl w:val="DC203A6E"/>
@@ -7596,7 +9714,7 @@
       </w:rPr>
     </w:lvl>
   </w:abstractNum>
-  <w:abstractNum w:abstractNumId="6" w15:restartNumberingAfterBreak="0">
+  <w:abstractNum w:abstractNumId="7" w15:restartNumberingAfterBreak="0">
     <w:nsid w:val="0CF123D7"/>
     <w:multiLevelType w:val="hybridMultilevel"/>
     <w:tmpl w:val="8D2083C6"/>
@@ -7685,7 +9803,7 @@
       </w:pPr>
     </w:lvl>
   </w:abstractNum>
-  <w:abstractNum w:abstractNumId="7" w15:restartNumberingAfterBreak="0">
+  <w:abstractNum w:abstractNumId="8" w15:restartNumberingAfterBreak="0">
     <w:nsid w:val="1BB51349"/>
     <w:multiLevelType w:val="hybridMultilevel"/>
     <w:tmpl w:val="098A5A92"/>
@@ -7774,7 +9892,7 @@
       </w:pPr>
     </w:lvl>
   </w:abstractNum>
-  <w:abstractNum w:abstractNumId="8" w15:restartNumberingAfterBreak="0">
+  <w:abstractNum w:abstractNumId="9" w15:restartNumberingAfterBreak="0">
     <w:nsid w:val="1D754F73"/>
     <w:multiLevelType w:val="multilevel"/>
     <w:tmpl w:val="A66024D4"/>
@@ -7895,7 +10013,7 @@
       </w:rPr>
     </w:lvl>
   </w:abstractNum>
-  <w:abstractNum w:abstractNumId="9" w15:restartNumberingAfterBreak="0">
+  <w:abstractNum w:abstractNumId="10" w15:restartNumberingAfterBreak="0">
     <w:nsid w:val="206F01C0"/>
     <w:multiLevelType w:val="multilevel"/>
     <w:tmpl w:val="9ACAD294"/>
@@ -8008,7 +10126,7 @@
       </w:rPr>
     </w:lvl>
   </w:abstractNum>
-  <w:abstractNum w:abstractNumId="10" w15:restartNumberingAfterBreak="0">
+  <w:abstractNum w:abstractNumId="11" w15:restartNumberingAfterBreak="0">
     <w:nsid w:val="22FA795A"/>
     <w:multiLevelType w:val="hybridMultilevel"/>
     <w:tmpl w:val="78969A32"/>
@@ -8121,7 +10239,7 @@
       </w:rPr>
     </w:lvl>
   </w:abstractNum>
-  <w:abstractNum w:abstractNumId="11" w15:restartNumberingAfterBreak="0">
+  <w:abstractNum w:abstractNumId="12" w15:restartNumberingAfterBreak="0">
     <w:nsid w:val="25C94606"/>
     <w:multiLevelType w:val="multilevel"/>
     <w:tmpl w:val="32B25794"/>
@@ -8234,7 +10352,7 @@
       </w:rPr>
     </w:lvl>
   </w:abstractNum>
-  <w:abstractNum w:abstractNumId="12" w15:restartNumberingAfterBreak="0">
+  <w:abstractNum w:abstractNumId="13" w15:restartNumberingAfterBreak="0">
     <w:nsid w:val="2A8A1985"/>
     <w:multiLevelType w:val="hybridMultilevel"/>
     <w:tmpl w:val="66AAF8AE"/>
@@ -8347,7 +10465,7 @@
       </w:rPr>
     </w:lvl>
   </w:abstractNum>
-  <w:abstractNum w:abstractNumId="13" w15:restartNumberingAfterBreak="0">
+  <w:abstractNum w:abstractNumId="14" w15:restartNumberingAfterBreak="0">
     <w:nsid w:val="319559B7"/>
     <w:multiLevelType w:val="hybridMultilevel"/>
     <w:tmpl w:val="1BBEB8FE"/>
@@ -8460,7 +10578,7 @@
       </w:rPr>
     </w:lvl>
   </w:abstractNum>
-  <w:abstractNum w:abstractNumId="14" w15:restartNumberingAfterBreak="0">
+  <w:abstractNum w:abstractNumId="15" w15:restartNumberingAfterBreak="0">
     <w:nsid w:val="345F5031"/>
     <w:multiLevelType w:val="multilevel"/>
     <w:tmpl w:val="6AAA93EA"/>
@@ -8581,7 +10699,7 @@
       </w:rPr>
     </w:lvl>
   </w:abstractNum>
-  <w:abstractNum w:abstractNumId="15" w15:restartNumberingAfterBreak="0">
+  <w:abstractNum w:abstractNumId="16" w15:restartNumberingAfterBreak="0">
     <w:nsid w:val="36B874C4"/>
     <w:multiLevelType w:val="multilevel"/>
     <w:tmpl w:val="B21C7C02"/>
@@ -8694,7 +10812,7 @@
       </w:rPr>
     </w:lvl>
   </w:abstractNum>
-  <w:abstractNum w:abstractNumId="16" w15:restartNumberingAfterBreak="0">
+  <w:abstractNum w:abstractNumId="17" w15:restartNumberingAfterBreak="0">
     <w:nsid w:val="38FD12E1"/>
     <w:multiLevelType w:val="hybridMultilevel"/>
     <w:tmpl w:val="0C6CD182"/>
@@ -8807,7 +10925,7 @@
       </w:rPr>
     </w:lvl>
   </w:abstractNum>
-  <w:abstractNum w:abstractNumId="17" w15:restartNumberingAfterBreak="0">
+  <w:abstractNum w:abstractNumId="18" w15:restartNumberingAfterBreak="0">
     <w:nsid w:val="3A034DA3"/>
     <w:multiLevelType w:val="multilevel"/>
     <w:tmpl w:val="39608492"/>
@@ -8928,7 +11046,7 @@
       </w:rPr>
     </w:lvl>
   </w:abstractNum>
-  <w:abstractNum w:abstractNumId="18" w15:restartNumberingAfterBreak="0">
+  <w:abstractNum w:abstractNumId="19" w15:restartNumberingAfterBreak="0">
     <w:nsid w:val="3B8A6BE4"/>
     <w:multiLevelType w:val="multilevel"/>
     <w:tmpl w:val="8BB057EA"/>
@@ -9041,7 +11159,7 @@
       </w:rPr>
     </w:lvl>
   </w:abstractNum>
-  <w:abstractNum w:abstractNumId="19" w15:restartNumberingAfterBreak="0">
+  <w:abstractNum w:abstractNumId="20" w15:restartNumberingAfterBreak="0">
     <w:nsid w:val="409C6F1A"/>
     <w:multiLevelType w:val="hybridMultilevel"/>
     <w:tmpl w:val="E37A712C"/>
@@ -9154,7 +11272,7 @@
       </w:rPr>
     </w:lvl>
   </w:abstractNum>
-  <w:abstractNum w:abstractNumId="20" w15:restartNumberingAfterBreak="0">
+  <w:abstractNum w:abstractNumId="21" w15:restartNumberingAfterBreak="0">
     <w:nsid w:val="4418200A"/>
     <w:multiLevelType w:val="hybridMultilevel"/>
     <w:tmpl w:val="A906E044"/>
@@ -9267,7 +11385,7 @@
       </w:rPr>
     </w:lvl>
   </w:abstractNum>
-  <w:abstractNum w:abstractNumId="21" w15:restartNumberingAfterBreak="0">
+  <w:abstractNum w:abstractNumId="22" w15:restartNumberingAfterBreak="0">
     <w:nsid w:val="46D2385D"/>
     <w:multiLevelType w:val="multilevel"/>
     <w:tmpl w:val="F51E19C4"/>
@@ -9380,7 +11498,7 @@
       </w:rPr>
     </w:lvl>
   </w:abstractNum>
-  <w:abstractNum w:abstractNumId="22" w15:restartNumberingAfterBreak="0">
+  <w:abstractNum w:abstractNumId="23" w15:restartNumberingAfterBreak="0">
     <w:nsid w:val="48912938"/>
     <w:multiLevelType w:val="multilevel"/>
     <w:tmpl w:val="4A7CCAA8"/>
@@ -9498,7 +11616,7 @@
       </w:rPr>
     </w:lvl>
   </w:abstractNum>
-  <w:abstractNum w:abstractNumId="23" w15:restartNumberingAfterBreak="0">
+  <w:abstractNum w:abstractNumId="24" w15:restartNumberingAfterBreak="0">
     <w:nsid w:val="4C2A34ED"/>
     <w:multiLevelType w:val="multilevel"/>
     <w:tmpl w:val="E756511E"/>
@@ -9616,7 +11734,7 @@
       </w:rPr>
     </w:lvl>
   </w:abstractNum>
-  <w:abstractNum w:abstractNumId="24" w15:restartNumberingAfterBreak="0">
+  <w:abstractNum w:abstractNumId="25" w15:restartNumberingAfterBreak="0">
     <w:nsid w:val="4E64058D"/>
     <w:multiLevelType w:val="multilevel"/>
     <w:tmpl w:val="2BFCE808"/>
@@ -9737,7 +11855,7 @@
       </w:rPr>
     </w:lvl>
   </w:abstractNum>
-  <w:abstractNum w:abstractNumId="25" w15:restartNumberingAfterBreak="0">
+  <w:abstractNum w:abstractNumId="26" w15:restartNumberingAfterBreak="0">
     <w:nsid w:val="4FC32A39"/>
     <w:multiLevelType w:val="hybridMultilevel"/>
     <w:tmpl w:val="2E6C6FBC"/>
@@ -9823,7 +11941,7 @@
       </w:pPr>
     </w:lvl>
   </w:abstractNum>
-  <w:abstractNum w:abstractNumId="26" w15:restartNumberingAfterBreak="0">
+  <w:abstractNum w:abstractNumId="27" w15:restartNumberingAfterBreak="0">
     <w:nsid w:val="4FD72085"/>
     <w:multiLevelType w:val="hybridMultilevel"/>
     <w:tmpl w:val="8B281B4A"/>
@@ -9936,7 +12054,7 @@
       </w:rPr>
     </w:lvl>
   </w:abstractNum>
-  <w:abstractNum w:abstractNumId="27" w15:restartNumberingAfterBreak="0">
+  <w:abstractNum w:abstractNumId="28" w15:restartNumberingAfterBreak="0">
     <w:nsid w:val="545342B1"/>
     <w:multiLevelType w:val="multilevel"/>
     <w:tmpl w:val="81EA76B4"/>
@@ -10049,10 +12167,10 @@
       </w:rPr>
     </w:lvl>
   </w:abstractNum>
-  <w:abstractNum w:abstractNumId="28" w15:restartNumberingAfterBreak="0">
+  <w:abstractNum w:abstractNumId="29" w15:restartNumberingAfterBreak="0">
     <w:nsid w:val="58A04081"/>
     <w:multiLevelType w:val="multilevel"/>
-    <w:tmpl w:val="04090025"/>
+    <w:tmpl w:val="0AAEF2D4"/>
     <w:lvl w:ilvl="0">
       <w:start w:val="1"/>
       <w:numFmt w:val="decimal"/>
@@ -10144,7 +12262,7 @@
       </w:pPr>
     </w:lvl>
   </w:abstractNum>
-  <w:abstractNum w:abstractNumId="29" w15:restartNumberingAfterBreak="0">
+  <w:abstractNum w:abstractNumId="30" w15:restartNumberingAfterBreak="0">
     <w:nsid w:val="5A5F4873"/>
     <w:multiLevelType w:val="multilevel"/>
     <w:tmpl w:val="6AAA93EA"/>
@@ -10265,7 +12383,7 @@
       </w:rPr>
     </w:lvl>
   </w:abstractNum>
-  <w:abstractNum w:abstractNumId="30" w15:restartNumberingAfterBreak="0">
+  <w:abstractNum w:abstractNumId="31" w15:restartNumberingAfterBreak="0">
     <w:nsid w:val="5CEC1B3F"/>
     <w:multiLevelType w:val="hybridMultilevel"/>
     <w:tmpl w:val="265A91A6"/>
@@ -10354,7 +12472,7 @@
       </w:pPr>
     </w:lvl>
   </w:abstractNum>
-  <w:abstractNum w:abstractNumId="31" w15:restartNumberingAfterBreak="0">
+  <w:abstractNum w:abstractNumId="32" w15:restartNumberingAfterBreak="0">
     <w:nsid w:val="60E50C7E"/>
     <w:multiLevelType w:val="hybridMultilevel"/>
     <w:tmpl w:val="D9702418"/>
@@ -10467,7 +12585,7 @@
       </w:rPr>
     </w:lvl>
   </w:abstractNum>
-  <w:abstractNum w:abstractNumId="32" w15:restartNumberingAfterBreak="0">
+  <w:abstractNum w:abstractNumId="33" w15:restartNumberingAfterBreak="0">
     <w:nsid w:val="638B20AA"/>
     <w:multiLevelType w:val="multilevel"/>
     <w:tmpl w:val="95AA1508"/>
@@ -10580,7 +12698,7 @@
       </w:rPr>
     </w:lvl>
   </w:abstractNum>
-  <w:abstractNum w:abstractNumId="33" w15:restartNumberingAfterBreak="0">
+  <w:abstractNum w:abstractNumId="34" w15:restartNumberingAfterBreak="0">
     <w:nsid w:val="6A8E1921"/>
     <w:multiLevelType w:val="hybridMultilevel"/>
     <w:tmpl w:val="61961F62"/>
@@ -10693,7 +12811,7 @@
       </w:rPr>
     </w:lvl>
   </w:abstractNum>
-  <w:abstractNum w:abstractNumId="34" w15:restartNumberingAfterBreak="0">
+  <w:abstractNum w:abstractNumId="35" w15:restartNumberingAfterBreak="0">
     <w:nsid w:val="718D71BF"/>
     <w:multiLevelType w:val="multilevel"/>
     <w:tmpl w:val="0F904B48"/>
@@ -10806,7 +12924,7 @@
       </w:rPr>
     </w:lvl>
   </w:abstractNum>
-  <w:abstractNum w:abstractNumId="35" w15:restartNumberingAfterBreak="0">
+  <w:abstractNum w:abstractNumId="36" w15:restartNumberingAfterBreak="0">
     <w:nsid w:val="72113A41"/>
     <w:multiLevelType w:val="multilevel"/>
     <w:tmpl w:val="265ABD2A"/>
@@ -10919,7 +13037,7 @@
       </w:rPr>
     </w:lvl>
   </w:abstractNum>
-  <w:abstractNum w:abstractNumId="36" w15:restartNumberingAfterBreak="0">
+  <w:abstractNum w:abstractNumId="37" w15:restartNumberingAfterBreak="0">
     <w:nsid w:val="78275322"/>
     <w:multiLevelType w:val="hybridMultilevel"/>
     <w:tmpl w:val="192ADBF0"/>
@@ -11032,7 +13150,7 @@
       </w:rPr>
     </w:lvl>
   </w:abstractNum>
-  <w:abstractNum w:abstractNumId="37" w15:restartNumberingAfterBreak="0">
+  <w:abstractNum w:abstractNumId="38" w15:restartNumberingAfterBreak="0">
     <w:nsid w:val="7A736F00"/>
     <w:multiLevelType w:val="hybridMultilevel"/>
     <w:tmpl w:val="3A762D7C"/>
@@ -11145,7 +13263,7 @@
       </w:rPr>
     </w:lvl>
   </w:abstractNum>
-  <w:abstractNum w:abstractNumId="38" w15:restartNumberingAfterBreak="0">
+  <w:abstractNum w:abstractNumId="39" w15:restartNumberingAfterBreak="0">
     <w:nsid w:val="7B1A70FB"/>
     <w:multiLevelType w:val="hybridMultilevel"/>
     <w:tmpl w:val="3FDC4C3C"/>
@@ -11258,7 +13376,7 @@
       </w:rPr>
     </w:lvl>
   </w:abstractNum>
-  <w:abstractNum w:abstractNumId="39" w15:restartNumberingAfterBreak="0">
+  <w:abstractNum w:abstractNumId="40" w15:restartNumberingAfterBreak="0">
     <w:nsid w:val="7C2B48B8"/>
     <w:multiLevelType w:val="multilevel"/>
     <w:tmpl w:val="FCD0513E"/>
@@ -11371,7 +13489,7 @@
       </w:rPr>
     </w:lvl>
   </w:abstractNum>
-  <w:abstractNum w:abstractNumId="40" w15:restartNumberingAfterBreak="0">
+  <w:abstractNum w:abstractNumId="41" w15:restartNumberingAfterBreak="0">
     <w:nsid w:val="7FDF61FB"/>
     <w:multiLevelType w:val="multilevel"/>
     <w:tmpl w:val="9CB8EBE2"/>
@@ -11485,22 +13603,22 @@
     </w:lvl>
   </w:abstractNum>
   <w:num w:numId="1">
-    <w:abstractNumId w:val="8"/>
+    <w:abstractNumId w:val="9"/>
   </w:num>
   <w:num w:numId="2">
-    <w:abstractNumId w:val="30"/>
+    <w:abstractNumId w:val="31"/>
   </w:num>
   <w:num w:numId="3">
-    <w:abstractNumId w:val="10"/>
+    <w:abstractNumId w:val="11"/>
   </w:num>
   <w:num w:numId="4">
-    <w:abstractNumId w:val="38"/>
+    <w:abstractNumId w:val="39"/>
   </w:num>
   <w:num w:numId="5">
-    <w:abstractNumId w:val="19"/>
+    <w:abstractNumId w:val="20"/>
   </w:num>
   <w:num w:numId="6">
-    <w:abstractNumId w:val="12"/>
+    <w:abstractNumId w:val="13"/>
   </w:num>
   <w:num w:numId="7">
     <w:abstractNumId w:val="0"/>
@@ -11509,103 +13627,106 @@
     <w:abstractNumId w:val="3"/>
   </w:num>
   <w:num w:numId="9">
-    <w:abstractNumId w:val="13"/>
+    <w:abstractNumId w:val="14"/>
   </w:num>
   <w:num w:numId="10">
+    <w:abstractNumId w:val="38"/>
+  </w:num>
+  <w:num w:numId="11">
+    <w:abstractNumId w:val="32"/>
+  </w:num>
+  <w:num w:numId="12">
+    <w:abstractNumId w:val="21"/>
+  </w:num>
+  <w:num w:numId="13">
+    <w:abstractNumId w:val="19"/>
+  </w:num>
+  <w:num w:numId="14">
+    <w:abstractNumId w:val="33"/>
+  </w:num>
+  <w:num w:numId="15">
+    <w:abstractNumId w:val="34"/>
+  </w:num>
+  <w:num w:numId="16">
+    <w:abstractNumId w:val="24"/>
+  </w:num>
+  <w:num w:numId="17">
+    <w:abstractNumId w:val="26"/>
+  </w:num>
+  <w:num w:numId="18">
+    <w:abstractNumId w:val="23"/>
+  </w:num>
+  <w:num w:numId="19">
+    <w:abstractNumId w:val="35"/>
+  </w:num>
+  <w:num w:numId="20">
+    <w:abstractNumId w:val="27"/>
+  </w:num>
+  <w:num w:numId="21">
+    <w:abstractNumId w:val="17"/>
+  </w:num>
+  <w:num w:numId="22">
+    <w:abstractNumId w:val="5"/>
+  </w:num>
+  <w:num w:numId="23">
     <w:abstractNumId w:val="37"/>
   </w:num>
-  <w:num w:numId="11">
-    <w:abstractNumId w:val="31"/>
-  </w:num>
-  <w:num w:numId="12">
-    <w:abstractNumId w:val="20"/>
-  </w:num>
-  <w:num w:numId="13">
+  <w:num w:numId="24">
     <w:abstractNumId w:val="18"/>
-  </w:num>
-  <w:num w:numId="14">
-    <w:abstractNumId w:val="32"/>
-  </w:num>
-  <w:num w:numId="15">
-    <w:abstractNumId w:val="33"/>
-  </w:num>
-  <w:num w:numId="16">
-    <w:abstractNumId w:val="23"/>
-  </w:num>
-  <w:num w:numId="17">
-    <w:abstractNumId w:val="25"/>
-  </w:num>
-  <w:num w:numId="18">
-    <w:abstractNumId w:val="22"/>
-  </w:num>
-  <w:num w:numId="19">
-    <w:abstractNumId w:val="34"/>
-  </w:num>
-  <w:num w:numId="20">
-    <w:abstractNumId w:val="26"/>
-  </w:num>
-  <w:num w:numId="21">
-    <w:abstractNumId w:val="16"/>
-  </w:num>
-  <w:num w:numId="22">
-    <w:abstractNumId w:val="4"/>
-  </w:num>
-  <w:num w:numId="23">
-    <w:abstractNumId w:val="36"/>
-  </w:num>
-  <w:num w:numId="24">
-    <w:abstractNumId w:val="17"/>
   </w:num>
   <w:num w:numId="25">
     <w:abstractNumId w:val="1"/>
   </w:num>
   <w:num w:numId="26">
-    <w:abstractNumId w:val="24"/>
+    <w:abstractNumId w:val="25"/>
   </w:num>
   <w:num w:numId="27">
+    <w:abstractNumId w:val="8"/>
+  </w:num>
+  <w:num w:numId="28">
     <w:abstractNumId w:val="7"/>
   </w:num>
-  <w:num w:numId="28">
-    <w:abstractNumId w:val="6"/>
-  </w:num>
   <w:num w:numId="29">
-    <w:abstractNumId w:val="9"/>
+    <w:abstractNumId w:val="10"/>
   </w:num>
   <w:num w:numId="30">
-    <w:abstractNumId w:val="29"/>
+    <w:abstractNumId w:val="30"/>
   </w:num>
   <w:num w:numId="31">
-    <w:abstractNumId w:val="27"/>
+    <w:abstractNumId w:val="28"/>
   </w:num>
   <w:num w:numId="32">
     <w:abstractNumId w:val="2"/>
   </w:num>
   <w:num w:numId="33">
-    <w:abstractNumId w:val="39"/>
+    <w:abstractNumId w:val="40"/>
   </w:num>
   <w:num w:numId="34">
-    <w:abstractNumId w:val="21"/>
+    <w:abstractNumId w:val="22"/>
   </w:num>
   <w:num w:numId="35">
-    <w:abstractNumId w:val="5"/>
+    <w:abstractNumId w:val="6"/>
   </w:num>
   <w:num w:numId="36">
-    <w:abstractNumId w:val="35"/>
+    <w:abstractNumId w:val="36"/>
   </w:num>
   <w:num w:numId="37">
-    <w:abstractNumId w:val="11"/>
+    <w:abstractNumId w:val="12"/>
   </w:num>
   <w:num w:numId="38">
+    <w:abstractNumId w:val="16"/>
+  </w:num>
+  <w:num w:numId="39">
     <w:abstractNumId w:val="15"/>
   </w:num>
-  <w:num w:numId="39">
-    <w:abstractNumId w:val="14"/>
-  </w:num>
   <w:num w:numId="40">
-    <w:abstractNumId w:val="40"/>
+    <w:abstractNumId w:val="41"/>
   </w:num>
   <w:num w:numId="41">
-    <w:abstractNumId w:val="28"/>
+    <w:abstractNumId w:val="29"/>
+  </w:num>
+  <w:num w:numId="42">
+    <w:abstractNumId w:val="4"/>
   </w:num>
   <w:numIdMacAtCleanup w:val="29"/>
 </w:numbering>
@@ -12043,7 +14164,7 @@
     <w:uiPriority w:val="9"/>
     <w:unhideWhenUsed/>
     <w:qFormat/>
-    <w:rsid w:val="009E329B"/>
+    <w:rsid w:val="00863054"/>
     <w:pPr>
       <w:keepNext/>
       <w:keepLines/>
@@ -12404,7 +14525,7 @@
     <w:basedOn w:val="DefaultParagraphFont"/>
     <w:link w:val="Heading2"/>
     <w:uiPriority w:val="9"/>
-    <w:rsid w:val="009E329B"/>
+    <w:rsid w:val="00863054"/>
     <w:rPr>
       <w:rFonts w:ascii="Segoe UI" w:eastAsia="Calibri" w:hAnsi="Segoe UI" w:cs="Segoe UI"/>
       <w:sz w:val="24"/>
@@ -13043,6 +15164,65 @@
 </file>
 
 <file path=customXml/item1.xml><?xml version="1.0" encoding="utf-8"?>
+<p:properties xmlns:p="http://schemas.microsoft.com/office/2006/metadata/properties" xmlns:xsi="http://www.w3.org/2001/XMLSchema-instance" xmlns:pc="http://schemas.microsoft.com/office/infopath/2007/PartnerControls">
+  <documentManagement>
+    <SharedWithUsers xmlns="d16b6afd-b7f3-4fcb-8490-21cc3ec6ffdf">
+      <UserInfo>
+        <DisplayName>Naheda Akhtar</DisplayName>
+        <AccountId>1289</AccountId>
+        <AccountType/>
+      </UserInfo>
+      <UserInfo>
+        <DisplayName>Teena N</DisplayName>
+        <AccountId>1281</AccountId>
+        <AccountType/>
+      </UserInfo>
+      <UserInfo>
+        <DisplayName>Rahul Ramachandra M</DisplayName>
+        <AccountId>1290</AccountId>
+        <AccountType/>
+      </UserInfo>
+      <UserInfo>
+        <DisplayName>Deekshitha K</DisplayName>
+        <AccountId>1295</AccountId>
+        <AccountType/>
+      </UserInfo>
+      <UserInfo>
+        <DisplayName>Evangeline R</DisplayName>
+        <AccountId>1298</AccountId>
+        <AccountType/>
+      </UserInfo>
+      <UserInfo>
+        <DisplayName>Pooja Naragund</DisplayName>
+        <AccountId>1276</AccountId>
+        <AccountType/>
+      </UserInfo>
+      <UserInfo>
+        <DisplayName>Pallavi Marodkar</DisplayName>
+        <AccountId>1228</AccountId>
+        <AccountType/>
+      </UserInfo>
+      <UserInfo>
+        <DisplayName>Shubham Bandal</DisplayName>
+        <AccountId>1222</AccountId>
+        <AccountType/>
+      </UserInfo>
+      <UserInfo>
+        <DisplayName>Anil Badiger</DisplayName>
+        <AccountId>5077</AccountId>
+        <AccountType/>
+      </UserInfo>
+      <UserInfo>
+        <DisplayName>Debadri Pal</DisplayName>
+        <AccountId>4973</AccountId>
+        <AccountType/>
+      </UserInfo>
+    </SharedWithUsers>
+  </documentManagement>
+</p:properties>
+</file>
+
+<file path=customXml/item2.xml><?xml version="1.0" encoding="utf-8"?>
 <ct:contentTypeSchema xmlns:ct="http://schemas.microsoft.com/office/2006/metadata/contentType" xmlns:ma="http://schemas.microsoft.com/office/2006/metadata/properties/metaAttributes" ct:_="" ma:_="" ma:contentTypeName="Document" ma:contentTypeID="0x010100141700346A591A46A4C01160D6BDD3EC" ma:contentTypeVersion="8" ma:contentTypeDescription="Create a new document." ma:contentTypeScope="" ma:versionID="25d7c6ebd52560fb5775ea99367858c0">
   <xsd:schema xmlns:xsd="http://www.w3.org/2001/XMLSchema" xmlns:xs="http://www.w3.org/2001/XMLSchema" xmlns:p="http://schemas.microsoft.com/office/2006/metadata/properties" xmlns:ns2="d16b6afd-b7f3-4fcb-8490-21cc3ec6ffdf" xmlns:ns3="3a59b400-df50-4d01-95fc-8d50ee02dbb9" targetNamespace="http://schemas.microsoft.com/office/2006/metadata/properties" ma:root="true" ma:fieldsID="b75cd29356524733e7e8772c331789ab" ns2:_="" ns3:_="">
     <xsd:import namespace="d16b6afd-b7f3-4fcb-8490-21cc3ec6ffdf"/>
@@ -13233,7 +15413,7 @@
 </ct:contentTypeSchema>
 </file>
 
-<file path=customXml/item2.xml><?xml version="1.0" encoding="utf-8"?>
+<file path=customXml/item3.xml><?xml version="1.0" encoding="utf-8"?>
 <?mso-contentType ?>
 <FormTemplates xmlns="http://schemas.microsoft.com/sharepoint/v3/contenttype/forms">
   <Display>DocumentLibraryForm</Display>
@@ -13242,70 +15422,21 @@
 </FormTemplates>
 </file>
 
-<file path=customXml/item3.xml><?xml version="1.0" encoding="utf-8"?>
-<p:properties xmlns:p="http://schemas.microsoft.com/office/2006/metadata/properties" xmlns:xsi="http://www.w3.org/2001/XMLSchema-instance" xmlns:pc="http://schemas.microsoft.com/office/infopath/2007/PartnerControls">
-  <documentManagement>
-    <SharedWithUsers xmlns="d16b6afd-b7f3-4fcb-8490-21cc3ec6ffdf">
-      <UserInfo>
-        <DisplayName>Naheda Akhtar</DisplayName>
-        <AccountId>1289</AccountId>
-        <AccountType/>
-      </UserInfo>
-      <UserInfo>
-        <DisplayName>Teena N</DisplayName>
-        <AccountId>1281</AccountId>
-        <AccountType/>
-      </UserInfo>
-      <UserInfo>
-        <DisplayName>Rahul Ramachandra M</DisplayName>
-        <AccountId>1290</AccountId>
-        <AccountType/>
-      </UserInfo>
-      <UserInfo>
-        <DisplayName>Deekshitha K</DisplayName>
-        <AccountId>1295</AccountId>
-        <AccountType/>
-      </UserInfo>
-      <UserInfo>
-        <DisplayName>Evangeline R</DisplayName>
-        <AccountId>1298</AccountId>
-        <AccountType/>
-      </UserInfo>
-      <UserInfo>
-        <DisplayName>Pooja Naragund</DisplayName>
-        <AccountId>1276</AccountId>
-        <AccountType/>
-      </UserInfo>
-      <UserInfo>
-        <DisplayName>Pallavi Marodkar</DisplayName>
-        <AccountId>1228</AccountId>
-        <AccountType/>
-      </UserInfo>
-      <UserInfo>
-        <DisplayName>Shubham Bandal</DisplayName>
-        <AccountId>1222</AccountId>
-        <AccountType/>
-      </UserInfo>
-      <UserInfo>
-        <DisplayName>Anil Badiger</DisplayName>
-        <AccountId>5077</AccountId>
-        <AccountType/>
-      </UserInfo>
-      <UserInfo>
-        <DisplayName>Debadri Pal</DisplayName>
-        <AccountId>4973</AccountId>
-        <AccountType/>
-      </UserInfo>
-    </SharedWithUsers>
-  </documentManagement>
-</p:properties>
-</file>
-
 <file path=customXml/item4.xml><?xml version="1.0" encoding="utf-8"?>
 <b:Sources xmlns:b="http://schemas.openxmlformats.org/officeDocument/2006/bibliography" xmlns="http://schemas.openxmlformats.org/officeDocument/2006/bibliography" SelectedStyle="\APASixthEditionOfficeOnline.xsl" StyleName="APA" Version="6"/>
 </file>
 
 <file path=customXml/itemProps1.xml><?xml version="1.0" encoding="utf-8"?>
+<ds:datastoreItem xmlns:ds="http://schemas.openxmlformats.org/officeDocument/2006/customXml" ds:itemID="{856BB026-662A-4818-A3D6-2532B35E668B}">
+  <ds:schemaRefs>
+    <ds:schemaRef ds:uri="http://schemas.microsoft.com/office/2006/metadata/properties"/>
+    <ds:schemaRef ds:uri="http://schemas.microsoft.com/office/infopath/2007/PartnerControls"/>
+    <ds:schemaRef ds:uri="d16b6afd-b7f3-4fcb-8490-21cc3ec6ffdf"/>
+  </ds:schemaRefs>
+</ds:datastoreItem>
+</file>
+
+<file path=customXml/itemProps2.xml><?xml version="1.0" encoding="utf-8"?>
 <ds:datastoreItem xmlns:ds="http://schemas.openxmlformats.org/officeDocument/2006/customXml" ds:itemID="{C436A257-E03C-48BB-A14C-0BA2DE9A881B}">
   <ds:schemaRefs>
     <ds:schemaRef ds:uri="http://schemas.microsoft.com/office/2006/metadata/contentType"/>
@@ -13324,7 +15455,7 @@
 </ds:datastoreItem>
 </file>
 
-<file path=customXml/itemProps2.xml><?xml version="1.0" encoding="utf-8"?>
+<file path=customXml/itemProps3.xml><?xml version="1.0" encoding="utf-8"?>
 <ds:datastoreItem xmlns:ds="http://schemas.openxmlformats.org/officeDocument/2006/customXml" ds:itemID="{FCC71A9F-C8EF-4BCC-A0D3-F1ADA7BA802C}">
   <ds:schemaRefs>
     <ds:schemaRef ds:uri="http://schemas.microsoft.com/sharepoint/v3/contenttype/forms"/>
@@ -13332,18 +15463,8 @@
 </ds:datastoreItem>
 </file>
 
-<file path=customXml/itemProps3.xml><?xml version="1.0" encoding="utf-8"?>
-<ds:datastoreItem xmlns:ds="http://schemas.openxmlformats.org/officeDocument/2006/customXml" ds:itemID="{856BB026-662A-4818-A3D6-2532B35E668B}">
-  <ds:schemaRefs>
-    <ds:schemaRef ds:uri="http://schemas.microsoft.com/office/2006/metadata/properties"/>
-    <ds:schemaRef ds:uri="http://schemas.microsoft.com/office/infopath/2007/PartnerControls"/>
-    <ds:schemaRef ds:uri="d16b6afd-b7f3-4fcb-8490-21cc3ec6ffdf"/>
-  </ds:schemaRefs>
-</ds:datastoreItem>
-</file>
-
 <file path=customXml/itemProps4.xml><?xml version="1.0" encoding="utf-8"?>
-<ds:datastoreItem xmlns:ds="http://schemas.openxmlformats.org/officeDocument/2006/customXml" ds:itemID="{D7BAB7FD-DF84-44A4-A519-8150DBE6A6A0}">
+<ds:datastoreItem xmlns:ds="http://schemas.openxmlformats.org/officeDocument/2006/customXml" ds:itemID="{DABC6DB1-F775-43CC-B3F2-64537BF64644}">
   <ds:schemaRefs>
     <ds:schemaRef ds:uri="http://schemas.openxmlformats.org/officeDocument/2006/bibliography"/>
   </ds:schemaRefs>

</xml_diff>